<commit_message>
Updates to Solution and req.. documents
</commit_message>
<xml_diff>
--- a/docs/Requirement/CJO Requirements.docx
+++ b/docs/Requirement/CJO Requirements.docx
@@ -1,6 +1,6 @@
 
 <file path=word/document.xml><?xml version="1.0" encoding="utf-8"?>
-<w:document xmlns:wpc="http://schemas.microsoft.com/office/word/2010/wordprocessingCanvas" xmlns:cx="http://schemas.microsoft.com/office/drawing/2014/chartex" xmlns:cx1="http://schemas.microsoft.com/office/drawing/2015/9/8/chartex" xmlns:cx2="http://schemas.microsoft.com/office/drawing/2015/10/21/chartex" xmlns:mc="http://schemas.openxmlformats.org/markup-compatibility/2006" xmlns:o="urn:schemas-microsoft-com:office:office" xmlns:r="http://schemas.openxmlformats.org/officeDocument/2006/relationships" xmlns:m="http://schemas.openxmlformats.org/officeDocument/2006/math" xmlns:v="urn:schemas-microsoft-com:vml" xmlns:wp14="http://schemas.microsoft.com/office/word/2010/wordprocessingDrawing" xmlns:wp="http://schemas.openxmlformats.org/drawingml/2006/wordprocessingDrawing" xmlns:w10="urn:schemas-microsoft-com:office:word" xmlns:w="http://schemas.openxmlformats.org/wordprocessingml/2006/main" xmlns:w14="http://schemas.microsoft.com/office/word/2010/wordml" xmlns:w15="http://schemas.microsoft.com/office/word/2012/wordml" xmlns:w16se="http://schemas.microsoft.com/office/word/2015/wordml/symex" xmlns:wpg="http://schemas.microsoft.com/office/word/2010/wordprocessingGroup" xmlns:wpi="http://schemas.microsoft.com/office/word/2010/wordprocessingInk" xmlns:wne="http://schemas.microsoft.com/office/word/2006/wordml" xmlns:wps="http://schemas.microsoft.com/office/word/2010/wordprocessingShape" mc:Ignorable="w14 w15 w16se wp14">
+<w:document xmlns:wpc="http://schemas.microsoft.com/office/word/2010/wordprocessingCanvas" xmlns:cx="http://schemas.microsoft.com/office/drawing/2014/chartex" xmlns:cx1="http://schemas.microsoft.com/office/drawing/2015/9/8/chartex" xmlns:cx2="http://schemas.microsoft.com/office/drawing/2015/10/21/chartex" xmlns:cx3="http://schemas.microsoft.com/office/drawing/2016/5/9/chartex" xmlns:cx4="http://schemas.microsoft.com/office/drawing/2016/5/10/chartex" xmlns:cx5="http://schemas.microsoft.com/office/drawing/2016/5/11/chartex" xmlns:cx6="http://schemas.microsoft.com/office/drawing/2016/5/12/chartex" xmlns:cx7="http://schemas.microsoft.com/office/drawing/2016/5/13/chartex" xmlns:cx8="http://schemas.microsoft.com/office/drawing/2016/5/14/chartex" xmlns:mc="http://schemas.openxmlformats.org/markup-compatibility/2006" xmlns:aink="http://schemas.microsoft.com/office/drawing/2016/ink" xmlns:am3d="http://schemas.microsoft.com/office/drawing/2017/model3d" xmlns:o="urn:schemas-microsoft-com:office:office" xmlns:r="http://schemas.openxmlformats.org/officeDocument/2006/relationships" xmlns:m="http://schemas.openxmlformats.org/officeDocument/2006/math" xmlns:v="urn:schemas-microsoft-com:vml" xmlns:wp14="http://schemas.microsoft.com/office/word/2010/wordprocessingDrawing" xmlns:wp="http://schemas.openxmlformats.org/drawingml/2006/wordprocessingDrawing" xmlns:w10="urn:schemas-microsoft-com:office:word" xmlns:w="http://schemas.openxmlformats.org/wordprocessingml/2006/main" xmlns:w14="http://schemas.microsoft.com/office/word/2010/wordml" xmlns:w15="http://schemas.microsoft.com/office/word/2012/wordml" xmlns:w16cid="http://schemas.microsoft.com/office/word/2016/wordml/cid" xmlns:w16se="http://schemas.microsoft.com/office/word/2015/wordml/symex" xmlns:wpg="http://schemas.microsoft.com/office/word/2010/wordprocessingGroup" xmlns:wpi="http://schemas.microsoft.com/office/word/2010/wordprocessingInk" xmlns:wne="http://schemas.microsoft.com/office/word/2006/wordml" xmlns:wps="http://schemas.microsoft.com/office/word/2010/wordprocessingShape" mc:Ignorable="w14 w15 w16se w16cid wp14">
   <w:body>
     <w:sdt>
       <w:sdtPr>
@@ -32,7 +32,7 @@
             <mc:AlternateContent>
               <mc:Choice Requires="wpg">
                 <w:drawing>
-                  <wp:anchor distT="0" distB="0" distL="114300" distR="114300" simplePos="0" relativeHeight="251659264" behindDoc="1" locked="0" layoutInCell="1" allowOverlap="1">
+                  <wp:anchor distT="0" distB="0" distL="114300" distR="114300" simplePos="0" relativeHeight="251659264" behindDoc="1" locked="0" layoutInCell="1" allowOverlap="1" wp14:anchorId="3716675E" wp14:editId="7188524B">
                     <wp:simplePos x="0" y="0"/>
                     <mc:AlternateContent>
                       <mc:Choice Requires="wp14">
@@ -158,6 +158,7 @@
                                       <w:calendar w:val="gregorian"/>
                                     </w:date>
                                   </w:sdtPr>
+                                  <w:sdtEndPr/>
                                   <w:sdtContent>
                                     <w:p>
                                       <w:pPr>
@@ -3436,7 +3437,7 @@
               </mc:Choice>
               <mc:Fallback>
                 <w:pict>
-                  <v:group id="Group 2" o:spid="_x0000_s1026" style="position:absolute;margin-left:0;margin-top:0;width:172.8pt;height:718.55pt;z-index:-251657216;mso-width-percent:330;mso-height-percent:950;mso-left-percent:40;mso-position-horizontal-relative:page;mso-position-vertical:center;mso-position-vertical-relative:page;mso-width-percent:330;mso-height-percent:950;mso-left-percent:40" coordsize="21945,91257" o:gfxdata="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">
+                  <v:group w14:anchorId="3716675E" id="Group 2" o:spid="_x0000_s1026" style="position:absolute;margin-left:0;margin-top:0;width:172.8pt;height:718.55pt;z-index:-251657216;mso-width-percent:330;mso-height-percent:950;mso-left-percent:40;mso-position-horizontal-relative:page;mso-position-vertical:center;mso-position-vertical-relative:page;mso-width-percent:330;mso-height-percent:950;mso-left-percent:40" coordsize="21945,91257" o:gfxdata="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">
                     <v:rect id="Rectangle 3" o:spid="_x0000_s1027" style="position:absolute;width:1945;height:91257;visibility:visible;mso-wrap-style:square;v-text-anchor:middle" o:gfxdata="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" fillcolor="#44546a [3215]" stroked="f" strokeweight="1pt"/>
                     <v:shapetype id="_x0000_t15" coordsize="21600,21600" o:spt="15" adj="16200" path="m@0,l,,,21600@0,21600,21600,10800xe">
                       <v:stroke joinstyle="miter"/>
@@ -3470,6 +3471,7 @@
                                 <w:calendar w:val="gregorian"/>
                               </w:date>
                             </w:sdtPr>
+                            <w:sdtEndPr/>
                             <w:sdtContent>
                               <w:p>
                                 <w:pPr>
@@ -3607,7 +3609,7 @@
             <mc:AlternateContent>
               <mc:Choice Requires="wps">
                 <w:drawing>
-                  <wp:anchor distT="0" distB="0" distL="114300" distR="114300" simplePos="0" relativeHeight="251661312" behindDoc="0" locked="0" layoutInCell="1" allowOverlap="1">
+                  <wp:anchor distT="0" distB="0" distL="114300" distR="114300" simplePos="0" relativeHeight="251661312" behindDoc="0" locked="0" layoutInCell="1" allowOverlap="1" wp14:anchorId="15C9FC96" wp14:editId="00EBCB5B">
                     <wp:simplePos x="0" y="0"/>
                     <mc:AlternateContent>
                       <mc:Choice Requires="wp14">
@@ -3694,6 +3696,7 @@
                                     <w:dataBinding w:prefixMappings="xmlns:ns0='http://purl.org/dc/elements/1.1/' xmlns:ns1='http://schemas.openxmlformats.org/package/2006/metadata/core-properties' " w:xpath="/ns1:coreProperties[1]/ns0:creator[1]" w:storeItemID="{6C3C8BC8-F283-45AE-878A-BAB7291924A1}"/>
                                     <w:text/>
                                   </w:sdtPr>
+                                  <w:sdtEndPr/>
                                   <w:sdtContent>
                                     <w:r>
                                       <w:rPr>
@@ -3725,6 +3728,7 @@
                                     <w:dataBinding w:prefixMappings="xmlns:ns0='http://schemas.openxmlformats.org/officeDocument/2006/extended-properties' " w:xpath="/ns0:Properties[1]/ns0:Company[1]" w:storeItemID="{6668398D-A668-4E3E-A5EB-62B293D839F1}"/>
                                     <w:text/>
                                   </w:sdtPr>
+                                  <w:sdtEndPr/>
                                   <w:sdtContent>
                                     <w:r>
                                       <w:rPr>
@@ -3758,7 +3762,7 @@
               </mc:Choice>
               <mc:Fallback>
                 <w:pict>
-                  <v:shapetype id="_x0000_t202" coordsize="21600,21600" o:spt="202" path="m,l,21600r21600,l21600,xe">
+                  <v:shapetype w14:anchorId="15C9FC96" id="_x0000_t202" coordsize="21600,21600" o:spt="202" path="m,l,21600r21600,l21600,xe">
                     <v:stroke joinstyle="miter"/>
                     <v:path gradientshapeok="t" o:connecttype="rect"/>
                   </v:shapetype>
@@ -3787,6 +3791,7 @@
                               <w:dataBinding w:prefixMappings="xmlns:ns0='http://purl.org/dc/elements/1.1/' xmlns:ns1='http://schemas.openxmlformats.org/package/2006/metadata/core-properties' " w:xpath="/ns1:coreProperties[1]/ns0:creator[1]" w:storeItemID="{6C3C8BC8-F283-45AE-878A-BAB7291924A1}"/>
                               <w:text/>
                             </w:sdtPr>
+                            <w:sdtEndPr/>
                             <w:sdtContent>
                               <w:r>
                                 <w:rPr>
@@ -3818,6 +3823,7 @@
                               <w:dataBinding w:prefixMappings="xmlns:ns0='http://schemas.openxmlformats.org/officeDocument/2006/extended-properties' " w:xpath="/ns0:Properties[1]/ns0:Company[1]" w:storeItemID="{6668398D-A668-4E3E-A5EB-62B293D839F1}"/>
                               <w:text/>
                             </w:sdtPr>
+                            <w:sdtEndPr/>
                             <w:sdtContent>
                               <w:r>
                                 <w:rPr>
@@ -3924,6 +3930,7 @@
                                     <w:dataBinding w:prefixMappings="xmlns:ns0='http://purl.org/dc/elements/1.1/' xmlns:ns1='http://schemas.openxmlformats.org/package/2006/metadata/core-properties' " w:xpath="/ns1:coreProperties[1]/ns0:title[1]" w:storeItemID="{6C3C8BC8-F283-45AE-878A-BAB7291924A1}"/>
                                     <w:text/>
                                   </w:sdtPr>
+                                  <w:sdtEndPr/>
                                   <w:sdtContent>
                                     <w:r>
                                       <w:rPr>
@@ -3932,7 +3939,16 @@
                                         <w:sz w:val="48"/>
                                         <w:szCs w:val="48"/>
                                       </w:rPr>
-                                      <w:t xml:space="preserve">Software Requirement </w:t>
+                                      <w:t>WebApp</w:t>
+                                    </w:r>
+                                    <w:r>
+                                      <w:rPr>
+                                        <w:rFonts w:ascii="Times New Roman" w:eastAsiaTheme="majorEastAsia" w:hAnsi="Times New Roman" w:cs="Times New Roman"/>
+                                        <w:color w:val="262626" w:themeColor="text1" w:themeTint="D9"/>
+                                        <w:sz w:val="48"/>
+                                        <w:szCs w:val="48"/>
+                                      </w:rPr>
+                                      <w:t xml:space="preserve"> Requirement </w:t>
                                     </w:r>
                                     <w:r>
                                       <w:rPr>
@@ -3970,6 +3986,7 @@
                                     <w:dataBinding w:prefixMappings="xmlns:ns0='http://purl.org/dc/elements/1.1/' xmlns:ns1='http://schemas.openxmlformats.org/package/2006/metadata/core-properties' " w:xpath="/ns1:coreProperties[1]/ns0:subject[1]" w:storeItemID="{6C3C8BC8-F283-45AE-878A-BAB7291924A1}"/>
                                     <w:text/>
                                   </w:sdtPr>
+                                  <w:sdtEndPr/>
                                   <w:sdtContent>
                                     <w:r>
                                       <w:rPr>
@@ -3978,7 +3995,25 @@
                                         <w:sz w:val="40"/>
                                         <w:szCs w:val="40"/>
                                       </w:rPr>
-                                      <w:t>People’s Bankruptcy Software</w:t>
+                                      <w:t>CompareJobOffers</w:t>
+                                    </w:r>
+                                    <w:r>
+                                      <w:rPr>
+                                        <w:rFonts w:ascii="Times New Roman" w:hAnsi="Times New Roman" w:cs="Times New Roman"/>
+                                        <w:b/>
+                                        <w:sz w:val="40"/>
+                                        <w:szCs w:val="40"/>
+                                      </w:rPr>
+                                      <w:t xml:space="preserve"> </w:t>
+                                    </w:r>
+                                    <w:r>
+                                      <w:rPr>
+                                        <w:rFonts w:ascii="Times New Roman" w:hAnsi="Times New Roman" w:cs="Times New Roman"/>
+                                        <w:b/>
+                                        <w:sz w:val="40"/>
+                                        <w:szCs w:val="40"/>
+                                      </w:rPr>
+                                      <w:t>WebApp</w:t>
                                     </w:r>
                                   </w:sdtContent>
                                 </w:sdt>
@@ -4032,6 +4067,7 @@
                               <w:dataBinding w:prefixMappings="xmlns:ns0='http://purl.org/dc/elements/1.1/' xmlns:ns1='http://schemas.openxmlformats.org/package/2006/metadata/core-properties' " w:xpath="/ns1:coreProperties[1]/ns0:title[1]" w:storeItemID="{6C3C8BC8-F283-45AE-878A-BAB7291924A1}"/>
                               <w:text/>
                             </w:sdtPr>
+                            <w:sdtEndPr/>
                             <w:sdtContent>
                               <w:r>
                                 <w:rPr>
@@ -4040,7 +4076,16 @@
                                   <w:sz w:val="48"/>
                                   <w:szCs w:val="48"/>
                                 </w:rPr>
-                                <w:t xml:space="preserve">Software Requirement </w:t>
+                                <w:t>WebApp</w:t>
+                              </w:r>
+                              <w:r>
+                                <w:rPr>
+                                  <w:rFonts w:ascii="Times New Roman" w:eastAsiaTheme="majorEastAsia" w:hAnsi="Times New Roman" w:cs="Times New Roman"/>
+                                  <w:color w:val="262626" w:themeColor="text1" w:themeTint="D9"/>
+                                  <w:sz w:val="48"/>
+                                  <w:szCs w:val="48"/>
+                                </w:rPr>
+                                <w:t xml:space="preserve"> Requirement </w:t>
                               </w:r>
                               <w:r>
                                 <w:rPr>
@@ -4078,6 +4123,7 @@
                               <w:dataBinding w:prefixMappings="xmlns:ns0='http://purl.org/dc/elements/1.1/' xmlns:ns1='http://schemas.openxmlformats.org/package/2006/metadata/core-properties' " w:xpath="/ns1:coreProperties[1]/ns0:subject[1]" w:storeItemID="{6C3C8BC8-F283-45AE-878A-BAB7291924A1}"/>
                               <w:text/>
                             </w:sdtPr>
+                            <w:sdtEndPr/>
                             <w:sdtContent>
                               <w:r>
                                 <w:rPr>
@@ -4086,7 +4132,25 @@
                                   <w:sz w:val="40"/>
                                   <w:szCs w:val="40"/>
                                 </w:rPr>
-                                <w:t>People’s Bankruptcy Software</w:t>
+                                <w:t>CompareJobOffers</w:t>
+                              </w:r>
+                              <w:r>
+                                <w:rPr>
+                                  <w:rFonts w:ascii="Times New Roman" w:hAnsi="Times New Roman" w:cs="Times New Roman"/>
+                                  <w:b/>
+                                  <w:sz w:val="40"/>
+                                  <w:szCs w:val="40"/>
+                                </w:rPr>
+                                <w:t xml:space="preserve"> </w:t>
+                              </w:r>
+                              <w:r>
+                                <w:rPr>
+                                  <w:rFonts w:ascii="Times New Roman" w:hAnsi="Times New Roman" w:cs="Times New Roman"/>
+                                  <w:b/>
+                                  <w:sz w:val="40"/>
+                                  <w:szCs w:val="40"/>
+                                </w:rPr>
+                                <w:t>WebApp</w:t>
                               </w:r>
                             </w:sdtContent>
                           </w:sdt>
@@ -5604,7 +5668,15 @@
                 <w:b/>
                 <w:noProof/>
               </w:rPr>
-              <w:t>Software Interfaces</w:t>
+              <w:t>WebApp</w:t>
+            </w:r>
+            <w:r>
+              <w:rPr>
+                <w:rStyle w:val="Hyperlink"/>
+                <w:b/>
+                <w:noProof/>
+              </w:rPr>
+              <w:t xml:space="preserve"> Interfaces</w:t>
             </w:r>
             <w:r>
               <w:rPr>
@@ -6660,7 +6732,15 @@
                 <w:b/>
                 <w:noProof/>
               </w:rPr>
-              <w:t>Software system attributes</w:t>
+              <w:t>WebApp</w:t>
+            </w:r>
+            <w:r>
+              <w:rPr>
+                <w:rStyle w:val="Hyperlink"/>
+                <w:b/>
+                <w:noProof/>
+              </w:rPr>
+              <w:t xml:space="preserve"> system attributes</w:t>
             </w:r>
             <w:r>
               <w:rPr>
@@ -7317,7 +7397,15 @@
           <w:sz w:val="24"/>
           <w:szCs w:val="24"/>
         </w:rPr>
-        <w:t xml:space="preserve">described </w:t>
+        <w:t>describe</w:t>
+      </w:r>
+      <w:r>
+        <w:rPr>
+          <w:rFonts w:ascii="Times New Roman" w:hAnsi="Times New Roman" w:cs="Times New Roman"/>
+          <w:sz w:val="24"/>
+          <w:szCs w:val="24"/>
+        </w:rPr>
+        <w:t xml:space="preserve"> </w:t>
       </w:r>
       <w:r>
         <w:rPr>
@@ -7403,7 +7491,7 @@
           <w:sz w:val="24"/>
           <w:szCs w:val="24"/>
         </w:rPr>
-        <w:t xml:space="preserve">The purpose of this document is to give a detailed description of the requirements for the “Bankruptcy </w:t>
+        <w:t xml:space="preserve">The purpose of this document is to give a detailed description of the requirements for the </w:t>
       </w:r>
       <w:r>
         <w:rPr>
@@ -7411,7 +7499,7 @@
           <w:sz w:val="24"/>
           <w:szCs w:val="24"/>
         </w:rPr>
-        <w:t>Application</w:t>
+        <w:t>CompareJobOffers web</w:t>
       </w:r>
       <w:r>
         <w:rPr>
@@ -7419,7 +7507,31 @@
           <w:sz w:val="24"/>
           <w:szCs w:val="24"/>
         </w:rPr>
-        <w:t>”.  It will illustrate the purpose and complete declaration for the development of the system. It will also explain system constraints, interface and interactions with other external applications. This document is primarily intended for developing the first version of the system for the newly formed development team.</w:t>
+        <w:t xml:space="preserve"> </w:t>
+      </w:r>
+      <w:r>
+        <w:rPr>
+          <w:rFonts w:ascii="Times New Roman" w:hAnsi="Times New Roman" w:cs="Times New Roman"/>
+          <w:sz w:val="24"/>
+          <w:szCs w:val="24"/>
+        </w:rPr>
+        <w:t>a</w:t>
+      </w:r>
+      <w:r>
+        <w:rPr>
+          <w:rFonts w:ascii="Times New Roman" w:hAnsi="Times New Roman" w:cs="Times New Roman"/>
+          <w:sz w:val="24"/>
+          <w:szCs w:val="24"/>
+        </w:rPr>
+        <w:t>pplication</w:t>
+      </w:r>
+      <w:r>
+        <w:rPr>
+          <w:rFonts w:ascii="Times New Roman" w:hAnsi="Times New Roman" w:cs="Times New Roman"/>
+          <w:sz w:val="24"/>
+          <w:szCs w:val="24"/>
+        </w:rPr>
+        <w:t>.  It will illustrate the purpose and complete declaration for the development of the system. It will also explain system constraints, interface and interactions with other external applications. This document is primarily intended for developing the first version of the system for the newly formed development team.</w:t>
       </w:r>
     </w:p>
     <w:p>
@@ -7468,7 +7580,7 @@
           <w:sz w:val="24"/>
           <w:szCs w:val="24"/>
         </w:rPr>
-        <w:t>The “</w:t>
+        <w:t xml:space="preserve">The </w:t>
       </w:r>
       <w:r>
         <w:rPr>
@@ -7476,7 +7588,7 @@
           <w:sz w:val="24"/>
           <w:szCs w:val="24"/>
         </w:rPr>
-        <w:t xml:space="preserve">People’s </w:t>
+        <w:t xml:space="preserve">CompareJobOffers </w:t>
       </w:r>
       <w:r>
         <w:rPr>
@@ -7484,7 +7596,7 @@
           <w:sz w:val="24"/>
           <w:szCs w:val="24"/>
         </w:rPr>
-        <w:t>Bankruptcy Software</w:t>
+        <w:t>is a</w:t>
       </w:r>
       <w:r>
         <w:rPr>
@@ -7492,7 +7604,7 @@
           <w:sz w:val="24"/>
           <w:szCs w:val="24"/>
         </w:rPr>
-        <w:t>”</w:t>
+        <w:t>n</w:t>
       </w:r>
       <w:r>
         <w:rPr>
@@ -7500,7 +7612,7 @@
           <w:sz w:val="24"/>
           <w:szCs w:val="24"/>
         </w:rPr>
-        <w:t xml:space="preserve"> is a</w:t>
+        <w:t xml:space="preserve"> </w:t>
       </w:r>
       <w:r>
         <w:rPr>
@@ -7508,7 +7620,7 @@
           <w:sz w:val="24"/>
           <w:szCs w:val="24"/>
         </w:rPr>
-        <w:t>n</w:t>
+        <w:t xml:space="preserve">online </w:t>
       </w:r>
       <w:r>
         <w:rPr>
@@ -7516,7 +7628,79 @@
           <w:sz w:val="24"/>
           <w:szCs w:val="24"/>
         </w:rPr>
-        <w:t xml:space="preserve"> Online and</w:t>
+        <w:t xml:space="preserve">application which helps </w:t>
+      </w:r>
+      <w:r>
+        <w:rPr>
+          <w:rFonts w:ascii="Times New Roman" w:hAnsi="Times New Roman" w:cs="Times New Roman"/>
+          <w:color w:val="FF0000"/>
+          <w:sz w:val="24"/>
+          <w:szCs w:val="24"/>
+        </w:rPr>
+        <w:t xml:space="preserve">people to </w:t>
+      </w:r>
+      <w:r>
+        <w:rPr>
+          <w:rFonts w:ascii="Times New Roman" w:hAnsi="Times New Roman" w:cs="Times New Roman"/>
+          <w:color w:val="FF0000"/>
+          <w:sz w:val="24"/>
+          <w:szCs w:val="24"/>
+        </w:rPr>
+        <w:t xml:space="preserve">a </w:t>
+      </w:r>
+      <w:r>
+        <w:rPr>
+          <w:rFonts w:ascii="Times New Roman" w:hAnsi="Times New Roman" w:cs="Times New Roman"/>
+          <w:color w:val="FF0000"/>
+          <w:sz w:val="24"/>
+          <w:szCs w:val="24"/>
+        </w:rPr>
+        <w:t xml:space="preserve">file </w:t>
+      </w:r>
+      <w:r>
+        <w:rPr>
+          <w:rFonts w:ascii="Times New Roman" w:hAnsi="Times New Roman" w:cs="Times New Roman"/>
+          <w:color w:val="FF0000"/>
+          <w:sz w:val="24"/>
+          <w:szCs w:val="24"/>
+        </w:rPr>
+        <w:t>Chapter 7, 11,</w:t>
+      </w:r>
+      <w:r>
+        <w:rPr>
+          <w:rFonts w:ascii="Times New Roman" w:hAnsi="Times New Roman" w:cs="Times New Roman"/>
+          <w:color w:val="FF0000"/>
+          <w:sz w:val="24"/>
+          <w:szCs w:val="24"/>
+        </w:rPr>
+        <w:t xml:space="preserve"> </w:t>
+      </w:r>
+      <w:r>
+        <w:rPr>
+          <w:rFonts w:ascii="Times New Roman" w:hAnsi="Times New Roman" w:cs="Times New Roman"/>
+          <w:color w:val="FF0000"/>
+          <w:sz w:val="24"/>
+          <w:szCs w:val="24"/>
+        </w:rPr>
+        <w:t xml:space="preserve">12, </w:t>
+      </w:r>
+      <w:r>
+        <w:rPr>
+          <w:rFonts w:ascii="Times New Roman" w:hAnsi="Times New Roman" w:cs="Times New Roman"/>
+          <w:color w:val="FF0000"/>
+          <w:sz w:val="24"/>
+          <w:szCs w:val="24"/>
+        </w:rPr>
+        <w:t>or 13 Ba</w:t>
+      </w:r>
+      <w:r>
+        <w:rPr>
+          <w:rFonts w:ascii="Times New Roman" w:hAnsi="Times New Roman" w:cs="Times New Roman"/>
+          <w:color w:val="FF0000"/>
+          <w:sz w:val="24"/>
+          <w:szCs w:val="24"/>
+        </w:rPr>
+        <w:t>nkruptcy.  An administrator also uses the web-portal in order to administer the system and keep the information accurate. The administrator can, for instance, maintain system reliability</w:t>
       </w:r>
       <w:r>
         <w:rPr>
@@ -7524,79 +7708,7 @@
           <w:sz w:val="24"/>
           <w:szCs w:val="24"/>
         </w:rPr>
-        <w:t>/or</w:t>
-      </w:r>
-      <w:r>
-        <w:rPr>
-          <w:rFonts w:ascii="Times New Roman" w:hAnsi="Times New Roman" w:cs="Times New Roman"/>
-          <w:sz w:val="24"/>
-          <w:szCs w:val="24"/>
-        </w:rPr>
-        <w:t xml:space="preserve"> PC based</w:t>
-      </w:r>
-      <w:r>
-        <w:rPr>
-          <w:rFonts w:ascii="Times New Roman" w:hAnsi="Times New Roman" w:cs="Times New Roman"/>
-          <w:sz w:val="24"/>
-          <w:szCs w:val="24"/>
-        </w:rPr>
-        <w:t xml:space="preserve"> application which helps people to </w:t>
-      </w:r>
-      <w:r>
-        <w:rPr>
-          <w:rFonts w:ascii="Times New Roman" w:hAnsi="Times New Roman" w:cs="Times New Roman"/>
-          <w:sz w:val="24"/>
-          <w:szCs w:val="24"/>
-        </w:rPr>
-        <w:t xml:space="preserve">a </w:t>
-      </w:r>
-      <w:r>
-        <w:rPr>
-          <w:rFonts w:ascii="Times New Roman" w:hAnsi="Times New Roman" w:cs="Times New Roman"/>
-          <w:sz w:val="24"/>
-          <w:szCs w:val="24"/>
-        </w:rPr>
-        <w:t xml:space="preserve">file </w:t>
-      </w:r>
-      <w:r>
-        <w:rPr>
-          <w:rFonts w:ascii="Times New Roman" w:hAnsi="Times New Roman" w:cs="Times New Roman"/>
-          <w:sz w:val="24"/>
-          <w:szCs w:val="24"/>
-        </w:rPr>
-        <w:t>Chapter 7, 11,</w:t>
-      </w:r>
-      <w:r>
-        <w:rPr>
-          <w:rFonts w:ascii="Times New Roman" w:hAnsi="Times New Roman" w:cs="Times New Roman"/>
-          <w:sz w:val="24"/>
-          <w:szCs w:val="24"/>
-        </w:rPr>
-        <w:t xml:space="preserve"> </w:t>
-      </w:r>
-      <w:r>
-        <w:rPr>
-          <w:rFonts w:ascii="Times New Roman" w:hAnsi="Times New Roman" w:cs="Times New Roman"/>
-          <w:sz w:val="24"/>
-          <w:szCs w:val="24"/>
-        </w:rPr>
-        <w:t xml:space="preserve">12, </w:t>
-      </w:r>
-      <w:r>
-        <w:rPr>
-          <w:rFonts w:ascii="Times New Roman" w:hAnsi="Times New Roman" w:cs="Times New Roman"/>
-          <w:sz w:val="24"/>
-          <w:szCs w:val="24"/>
-        </w:rPr>
-        <w:t>or 13 Ba</w:t>
-      </w:r>
-      <w:r>
-        <w:rPr>
-          <w:rFonts w:ascii="Times New Roman" w:hAnsi="Times New Roman" w:cs="Times New Roman"/>
-          <w:sz w:val="24"/>
-          <w:szCs w:val="24"/>
-        </w:rPr>
-        <w:t>nkruptcy.  An administrator also uses the web-portal in order to administer the system and keep the information accurate. The administrator can, for instance, maintain system reliability, updates</w:t>
+        <w:t>, updates</w:t>
       </w:r>
       <w:r>
         <w:rPr>
@@ -7638,7 +7750,7 @@
           <w:sz w:val="24"/>
           <w:szCs w:val="24"/>
         </w:rPr>
-        <w:t>Furthermore, the software will need Internet and connection to fetch data for required updates</w:t>
+        <w:t xml:space="preserve">Furthermore, the </w:t>
       </w:r>
       <w:r>
         <w:rPr>
@@ -7646,7 +7758,7 @@
           <w:sz w:val="24"/>
           <w:szCs w:val="24"/>
         </w:rPr>
-        <w:t xml:space="preserve"> from Government sites</w:t>
+        <w:t>WebApp</w:t>
       </w:r>
       <w:r>
         <w:rPr>
@@ -7654,7 +7766,7 @@
           <w:sz w:val="24"/>
           <w:szCs w:val="24"/>
         </w:rPr>
-        <w:t xml:space="preserve">. All system information is maintained in a database, which is </w:t>
+        <w:t xml:space="preserve"> will need Internet and connection to fetch data for required updates</w:t>
       </w:r>
       <w:r>
         <w:rPr>
@@ -7662,7 +7774,39 @@
           <w:sz w:val="24"/>
           <w:szCs w:val="24"/>
         </w:rPr>
-        <w:t>hosted on a remote web-server if the o</w:t>
+        <w:t xml:space="preserve"> from Government sites</w:t>
+      </w:r>
+      <w:r>
+        <w:rPr>
+          <w:rFonts w:ascii="Times New Roman" w:hAnsi="Times New Roman" w:cs="Times New Roman"/>
+          <w:sz w:val="24"/>
+          <w:szCs w:val="24"/>
+        </w:rPr>
+        <w:t xml:space="preserve">. All system information is maintained in a database, which is </w:t>
+      </w:r>
+      <w:r>
+        <w:rPr>
+          <w:rFonts w:ascii="Times New Roman" w:hAnsi="Times New Roman" w:cs="Times New Roman"/>
+          <w:sz w:val="24"/>
+          <w:szCs w:val="24"/>
+        </w:rPr>
+        <w:t>hosted on a remote web</w:t>
+      </w:r>
+      <w:r>
+        <w:rPr>
+          <w:rFonts w:ascii="Times New Roman" w:hAnsi="Times New Roman" w:cs="Times New Roman"/>
+          <w:sz w:val="24"/>
+          <w:szCs w:val="24"/>
+        </w:rPr>
+        <w:t xml:space="preserve"> </w:t>
+      </w:r>
+      <w:r>
+        <w:rPr>
+          <w:rFonts w:ascii="Times New Roman" w:hAnsi="Times New Roman" w:cs="Times New Roman"/>
+          <w:sz w:val="24"/>
+          <w:szCs w:val="24"/>
+        </w:rPr>
+        <w:t>server if the o</w:t>
       </w:r>
       <w:r>
         <w:rPr>
@@ -7886,7 +8030,7 @@
               <w:rPr>
                 <w:rFonts w:ascii="Times New Roman" w:hAnsi="Times New Roman" w:cs="Times New Roman"/>
               </w:rPr>
-              <w:t>Software</w:t>
+              <w:t>WebApp</w:t>
             </w:r>
           </w:p>
         </w:tc>
@@ -8126,7 +8270,35 @@
           <w:sz w:val="24"/>
           <w:szCs w:val="24"/>
         </w:rPr>
-        <w:t xml:space="preserve">[1] IEEE Software Engineering Standards Committee, “IEEE Std 830-1998, IEEE Recommended Practice for Software Requirements Specifications”, </w:t>
+        <w:t xml:space="preserve">[1] IEEE </w:t>
+      </w:r>
+      <w:r>
+        <w:rPr>
+          <w:sz w:val="24"/>
+          <w:szCs w:val="24"/>
+        </w:rPr>
+        <w:t>WebApp</w:t>
+      </w:r>
+      <w:r>
+        <w:rPr>
+          <w:sz w:val="24"/>
+          <w:szCs w:val="24"/>
+        </w:rPr>
+        <w:t xml:space="preserve"> Engineering Standards Committee, “IEEE Std 830-1998, IEEE Recommended Practice for </w:t>
+      </w:r>
+      <w:r>
+        <w:rPr>
+          <w:sz w:val="24"/>
+          <w:szCs w:val="24"/>
+        </w:rPr>
+        <w:t>WebApp</w:t>
+      </w:r>
+      <w:r>
+        <w:rPr>
+          <w:sz w:val="24"/>
+          <w:szCs w:val="24"/>
+        </w:rPr>
+        <w:t xml:space="preserve"> Requirements Specifications”, </w:t>
       </w:r>
       <w:hyperlink r:id="rId10" w:history="1">
         <w:r>
@@ -8164,7 +8336,21 @@
           <w:szCs w:val="24"/>
         </w:rPr>
         <w:lastRenderedPageBreak/>
-        <w:t>[2] Davis M A, “Just Enough Requirements Management: Where Software Development Meets Marketing”, New York, Dorset House Publishing, 2005.</w:t>
+        <w:t xml:space="preserve">[2] Davis M A, “Just Enough Requirements Management: Where </w:t>
+      </w:r>
+      <w:r>
+        <w:rPr>
+          <w:sz w:val="24"/>
+          <w:szCs w:val="24"/>
+        </w:rPr>
+        <w:t>WebApp</w:t>
+      </w:r>
+      <w:r>
+        <w:rPr>
+          <w:sz w:val="24"/>
+          <w:szCs w:val="24"/>
+        </w:rPr>
+        <w:t xml:space="preserve"> Development Meets Marketing”, New York, Dorset House Publishing, 2005.</w:t>
       </w:r>
     </w:p>
     <w:p>
@@ -8550,7 +8736,41 @@
           <w:sz w:val="24"/>
           <w:szCs w:val="24"/>
         </w:rPr>
-        <w:t xml:space="preserve">Bankruptcy Software will provide the interface and outputted PDF forms required for the filings, along with the necessary legal guidance to lead to a successful Chapter 7 discharge. The functionality provided to the user will be embedded into the application in order for the user to be able to use the functions in the application in a seamlessly manner. </w:t>
+        <w:t xml:space="preserve">Bankruptcy </w:t>
+      </w:r>
+      <w:r>
+        <w:rPr>
+          <w:rFonts w:ascii="Times New Roman" w:hAnsi="Times New Roman" w:cs="Times New Roman"/>
+          <w:sz w:val="24"/>
+          <w:szCs w:val="24"/>
+        </w:rPr>
+        <w:t>WebApp</w:t>
+      </w:r>
+      <w:r>
+        <w:rPr>
+          <w:rFonts w:ascii="Times New Roman" w:hAnsi="Times New Roman" w:cs="Times New Roman"/>
+          <w:sz w:val="24"/>
+          <w:szCs w:val="24"/>
+        </w:rPr>
+        <w:t xml:space="preserve"> will provide the interface and outputted PDF forms required for the filings, along with the necessary legal guidance to lead to a successful Chapter 7 discharge. The functionality provided to the user will be embedded into the application </w:t>
+      </w:r>
+      <w:proofErr w:type="gramStart"/>
+      <w:r>
+        <w:rPr>
+          <w:rFonts w:ascii="Times New Roman" w:hAnsi="Times New Roman" w:cs="Times New Roman"/>
+          <w:sz w:val="24"/>
+          <w:szCs w:val="24"/>
+        </w:rPr>
+        <w:t>in order for</w:t>
+      </w:r>
+      <w:proofErr w:type="gramEnd"/>
+      <w:r>
+        <w:rPr>
+          <w:rFonts w:ascii="Times New Roman" w:hAnsi="Times New Roman" w:cs="Times New Roman"/>
+          <w:sz w:val="24"/>
+          <w:szCs w:val="24"/>
+        </w:rPr>
+        <w:t xml:space="preserve"> the user to be able to use the functions in the application in a seamlessly manner. </w:t>
       </w:r>
       <w:r>
         <w:rPr>
@@ -8706,7 +8926,25 @@
           <w:sz w:val="24"/>
           <w:szCs w:val="24"/>
         </w:rPr>
-        <w:t>The user triggers an event, for example by releasing a key when typing in a name. This results in a JavaScript call to a function that initializes an XMLHttpRequest object.</w:t>
+        <w:t>The user triggers an event, for example by releasing a key when typing in a name. This results in a JavaScript call to a function that initializes an </w:t>
+      </w:r>
+      <w:proofErr w:type="spellStart"/>
+      <w:r>
+        <w:rPr>
+          <w:rFonts w:ascii="Times New Roman" w:eastAsia="Times New Roman" w:hAnsi="Times New Roman" w:cs="Times New Roman"/>
+          <w:sz w:val="24"/>
+          <w:szCs w:val="24"/>
+        </w:rPr>
+        <w:t>XMLHttpRequest</w:t>
+      </w:r>
+      <w:proofErr w:type="spellEnd"/>
+      <w:r>
+        <w:rPr>
+          <w:rFonts w:ascii="Times New Roman" w:eastAsia="Times New Roman" w:hAnsi="Times New Roman" w:cs="Times New Roman"/>
+          <w:sz w:val="24"/>
+          <w:szCs w:val="24"/>
+        </w:rPr>
+        <w:t> object.</w:t>
       </w:r>
     </w:p>
     <w:p>
@@ -8729,23 +8967,51 @@
           <w:sz w:val="24"/>
           <w:szCs w:val="24"/>
         </w:rPr>
-        <w:t>The XMLHttpRequest object is configured with a request parameter that includes the ID of the component that triggered the event, and any value that the user entered. The</w:t>
-      </w:r>
+        <w:t>The </w:t>
+      </w:r>
+      <w:proofErr w:type="spellStart"/>
       <w:r>
         <w:rPr>
           <w:rFonts w:ascii="Times New Roman" w:eastAsia="Times New Roman" w:hAnsi="Times New Roman" w:cs="Times New Roman"/>
           <w:sz w:val="24"/>
           <w:szCs w:val="24"/>
         </w:rPr>
-        <w:t xml:space="preserve"> </w:t>
-      </w:r>
+        <w:t>XMLHttpRequest</w:t>
+      </w:r>
+      <w:proofErr w:type="spellEnd"/>
       <w:r>
         <w:rPr>
           <w:rFonts w:ascii="Times New Roman" w:eastAsia="Times New Roman" w:hAnsi="Times New Roman" w:cs="Times New Roman"/>
           <w:sz w:val="24"/>
           <w:szCs w:val="24"/>
         </w:rPr>
-        <w:t>XMLHttpRequest object then makes an asynchronous request to the web server.</w:t>
+        <w:t> object is configured with a request parameter that includes the ID of the component that triggered the event, and any value that the user entered. The</w:t>
+      </w:r>
+      <w:r>
+        <w:rPr>
+          <w:rFonts w:ascii="Times New Roman" w:eastAsia="Times New Roman" w:hAnsi="Times New Roman" w:cs="Times New Roman"/>
+          <w:sz w:val="24"/>
+          <w:szCs w:val="24"/>
+        </w:rPr>
+        <w:t xml:space="preserve"> </w:t>
+      </w:r>
+      <w:proofErr w:type="spellStart"/>
+      <w:r>
+        <w:rPr>
+          <w:rFonts w:ascii="Times New Roman" w:eastAsia="Times New Roman" w:hAnsi="Times New Roman" w:cs="Times New Roman"/>
+          <w:sz w:val="24"/>
+          <w:szCs w:val="24"/>
+        </w:rPr>
+        <w:t>XMLHttpRequest</w:t>
+      </w:r>
+      <w:proofErr w:type="spellEnd"/>
+      <w:r>
+        <w:rPr>
+          <w:rFonts w:ascii="Times New Roman" w:eastAsia="Times New Roman" w:hAnsi="Times New Roman" w:cs="Times New Roman"/>
+          <w:sz w:val="24"/>
+          <w:szCs w:val="24"/>
+        </w:rPr>
+        <w:t> object then makes an asynchronous request to the web server.</w:t>
       </w:r>
     </w:p>
     <w:p>
@@ -8785,7 +9051,25 @@
           <w:sz w:val="24"/>
           <w:szCs w:val="24"/>
         </w:rPr>
-        <w:t xml:space="preserve">Finally, the XMLHttpRequest object receives the XML data using a callback function, processes it, and updates the HTML DOM (Document Object Model) to display </w:t>
+        <w:t>Finally, the </w:t>
+      </w:r>
+      <w:proofErr w:type="spellStart"/>
+      <w:r>
+        <w:rPr>
+          <w:rFonts w:ascii="Times New Roman" w:eastAsia="Times New Roman" w:hAnsi="Times New Roman" w:cs="Times New Roman"/>
+          <w:sz w:val="24"/>
+          <w:szCs w:val="24"/>
+        </w:rPr>
+        <w:t>XMLHttpRequest</w:t>
+      </w:r>
+      <w:proofErr w:type="spellEnd"/>
+      <w:r>
+        <w:rPr>
+          <w:rFonts w:ascii="Times New Roman" w:eastAsia="Times New Roman" w:hAnsi="Times New Roman" w:cs="Times New Roman"/>
+          <w:sz w:val="24"/>
+          <w:szCs w:val="24"/>
+        </w:rPr>
+        <w:t xml:space="preserve"> object receives the XML data using a callback function, processes it, and updates the HTML DOM (Document Object Model) to display </w:t>
       </w:r>
       <w:r>
         <w:rPr>
@@ -9033,7 +9317,7 @@
           <w:sz w:val="24"/>
           <w:szCs w:val="24"/>
         </w:rPr>
-        <w:t>Software</w:t>
+        <w:t>WebApp</w:t>
       </w:r>
       <w:r>
         <w:rPr>
@@ -9169,6 +9453,7 @@
         </w:rPr>
         <w:t xml:space="preserve"> </w:t>
       </w:r>
+      <w:bookmarkStart w:id="9" w:name="_GoBack"/>
       <w:r>
         <w:rPr>
           <w:noProof/>
@@ -9215,6 +9500,7 @@
           </wp:inline>
         </w:drawing>
       </w:r>
+      <w:bookmarkEnd w:id="9"/>
     </w:p>
     <w:p>
       <w:pPr>
@@ -9231,7 +9517,7 @@
           <w:b/>
         </w:rPr>
       </w:pPr>
-      <w:bookmarkStart w:id="9" w:name="_Toc462735648"/>
+      <w:bookmarkStart w:id="10" w:name="_Toc462735648"/>
       <w:r>
         <w:rPr>
           <w:b/>
@@ -9250,7 +9536,7 @@
         </w:rPr>
         <w:t>User Characteristics</w:t>
       </w:r>
-      <w:bookmarkEnd w:id="9"/>
+      <w:bookmarkEnd w:id="10"/>
     </w:p>
     <w:p>
       <w:pPr>
@@ -9282,7 +9568,15 @@
           <w:sz w:val="24"/>
           <w:szCs w:val="24"/>
         </w:rPr>
-        <w:t>PBS software</w:t>
+        <w:t xml:space="preserve">PBS </w:t>
+      </w:r>
+      <w:r>
+        <w:rPr>
+          <w:rFonts w:ascii="Times New Roman" w:hAnsi="Times New Roman" w:cs="Times New Roman"/>
+          <w:sz w:val="24"/>
+          <w:szCs w:val="24"/>
+        </w:rPr>
+        <w:t>WebApp</w:t>
       </w:r>
       <w:r>
         <w:rPr>
@@ -9434,7 +9728,7 @@
           <w:b/>
         </w:rPr>
       </w:pPr>
-      <w:bookmarkStart w:id="10" w:name="_Toc462735649"/>
+      <w:bookmarkStart w:id="11" w:name="_Toc462735649"/>
       <w:r>
         <w:rPr>
           <w:b/>
@@ -9453,7 +9747,7 @@
         </w:rPr>
         <w:t>Constraints</w:t>
       </w:r>
-      <w:bookmarkEnd w:id="10"/>
+      <w:bookmarkEnd w:id="11"/>
     </w:p>
     <w:p>
       <w:pPr>
@@ -9494,7 +9788,15 @@
           <w:sz w:val="24"/>
           <w:szCs w:val="24"/>
         </w:rPr>
-        <w:t>Bankruptcy Software</w:t>
+        <w:t xml:space="preserve">Bankruptcy </w:t>
+      </w:r>
+      <w:r>
+        <w:rPr>
+          <w:rFonts w:ascii="Times New Roman" w:hAnsi="Times New Roman" w:cs="Times New Roman"/>
+          <w:sz w:val="24"/>
+          <w:szCs w:val="24"/>
+        </w:rPr>
+        <w:t>WebApp</w:t>
       </w:r>
       <w:r>
         <w:rPr>
@@ -9520,7 +9822,7 @@
           <w:b/>
         </w:rPr>
       </w:pPr>
-      <w:bookmarkStart w:id="11" w:name="_Toc462735650"/>
+      <w:bookmarkStart w:id="12" w:name="_Toc462735650"/>
       <w:r>
         <w:rPr>
           <w:b/>
@@ -9539,7 +9841,7 @@
         </w:rPr>
         <w:t>Assumptions and Dependencies</w:t>
       </w:r>
-      <w:bookmarkEnd w:id="11"/>
+      <w:bookmarkEnd w:id="12"/>
     </w:p>
     <w:p>
       <w:pPr>
@@ -9622,7 +9924,25 @@
           <w:sz w:val="24"/>
           <w:szCs w:val="24"/>
         </w:rPr>
-        <w:t xml:space="preserve">uptcy Software” </w:t>
+        <w:t xml:space="preserve">uptcy </w:t>
+      </w:r>
+      <w:r>
+        <w:rPr>
+          <w:rFonts w:ascii="Times New Roman" w:hAnsi="Times New Roman" w:cs="Times New Roman"/>
+          <w:i/>
+          <w:sz w:val="24"/>
+          <w:szCs w:val="24"/>
+        </w:rPr>
+        <w:t>WebApp</w:t>
+      </w:r>
+      <w:r>
+        <w:rPr>
+          <w:rFonts w:ascii="Times New Roman" w:hAnsi="Times New Roman" w:cs="Times New Roman"/>
+          <w:i/>
+          <w:sz w:val="24"/>
+          <w:szCs w:val="24"/>
+        </w:rPr>
+        <w:t xml:space="preserve">” </w:t>
       </w:r>
     </w:p>
     <w:p>
@@ -9636,14 +9956,14 @@
           <w:b/>
         </w:rPr>
       </w:pPr>
-      <w:bookmarkStart w:id="12" w:name="_Toc462735651"/>
+      <w:bookmarkStart w:id="13" w:name="_Toc462735651"/>
       <w:r>
         <w:rPr>
           <w:b/>
         </w:rPr>
         <w:t>Requirement</w:t>
       </w:r>
-      <w:bookmarkEnd w:id="12"/>
+      <w:bookmarkEnd w:id="13"/>
       <w:r>
         <w:rPr>
           <w:b/>
@@ -9672,15 +9992,33 @@
           <w:sz w:val="24"/>
           <w:szCs w:val="24"/>
         </w:rPr>
-        <w:t>This section gives a scope description and overview of everything included in this SRS document.  Also, the purpose for this document is to describe</w:t>
-      </w:r>
+        <w:t xml:space="preserve">This section gives a scope description and overview of everything included in this SRS document.  Also, the purpose for this document is to </w:t>
+      </w:r>
+      <w:proofErr w:type="gramStart"/>
       <w:r>
         <w:rPr>
           <w:rFonts w:ascii="Times New Roman" w:hAnsi="Times New Roman" w:cs="Times New Roman"/>
           <w:sz w:val="24"/>
           <w:szCs w:val="24"/>
         </w:rPr>
-        <w:t>d the entire system and document the requirement</w:t>
+        <w:t>describe</w:t>
+      </w:r>
+      <w:r>
+        <w:rPr>
+          <w:rFonts w:ascii="Times New Roman" w:hAnsi="Times New Roman" w:cs="Times New Roman"/>
+          <w:sz w:val="24"/>
+          <w:szCs w:val="24"/>
+        </w:rPr>
+        <w:t>d</w:t>
+      </w:r>
+      <w:proofErr w:type="gramEnd"/>
+      <w:r>
+        <w:rPr>
+          <w:rFonts w:ascii="Times New Roman" w:hAnsi="Times New Roman" w:cs="Times New Roman"/>
+          <w:sz w:val="24"/>
+          <w:szCs w:val="24"/>
+        </w:rPr>
+        <w:t xml:space="preserve"> the entire system and document the requirement</w:t>
       </w:r>
       <w:r>
         <w:rPr>
@@ -9706,7 +10044,7 @@
           <w:noProof/>
         </w:rPr>
         <w:drawing>
-          <wp:inline distT="0" distB="0" distL="0" distR="0">
+          <wp:inline distT="0" distB="0" distL="0" distR="0" wp14:anchorId="70E512C2" wp14:editId="1F0D9F3B">
             <wp:extent cx="5943600" cy="2905125"/>
             <wp:effectExtent l="0" t="0" r="0" b="9525"/>
             <wp:docPr id="36" name="Picture 36"/>
@@ -9773,7 +10111,7 @@
           <w:b/>
         </w:rPr>
       </w:pPr>
-      <w:bookmarkStart w:id="13" w:name="_Toc462735652"/>
+      <w:bookmarkStart w:id="14" w:name="_Toc462735652"/>
     </w:p>
     <w:p>
       <w:pPr>
@@ -9806,7 +10144,7 @@
         </w:rPr>
         <w:t xml:space="preserve"> </w:t>
       </w:r>
-      <w:bookmarkEnd w:id="13"/>
+      <w:bookmarkEnd w:id="14"/>
       <w:r>
         <w:rPr>
           <w:b/>
@@ -9832,7 +10170,25 @@
           <w:sz w:val="24"/>
           <w:szCs w:val="24"/>
         </w:rPr>
-        <w:t>This section provides a detailed description of all inputs into outputs from the system.  It also gives a description of the hardware, software and communication interfaces and provides basic prototypes of the user interface.</w:t>
+        <w:t xml:space="preserve">This section provides a detailed description of all inputs into outputs from the system.  It also gives a description of the hardware, </w:t>
+      </w:r>
+      <w:r>
+        <w:rPr>
+          <w:rFonts w:ascii="Times New Roman" w:eastAsia="Times New Roman" w:hAnsi="Times New Roman" w:cs="Times New Roman"/>
+          <w:w w:val="91"/>
+          <w:sz w:val="24"/>
+          <w:szCs w:val="24"/>
+        </w:rPr>
+        <w:t>WebApp</w:t>
+      </w:r>
+      <w:r>
+        <w:rPr>
+          <w:rFonts w:ascii="Times New Roman" w:eastAsia="Times New Roman" w:hAnsi="Times New Roman" w:cs="Times New Roman"/>
+          <w:w w:val="91"/>
+          <w:sz w:val="24"/>
+          <w:szCs w:val="24"/>
+        </w:rPr>
+        <w:t xml:space="preserve"> and communication interfaces and provides basic prototypes of the user interface.</w:t>
       </w:r>
     </w:p>
     <w:p>
@@ -9842,7 +10198,7 @@
           <w:b/>
         </w:rPr>
       </w:pPr>
-      <w:bookmarkStart w:id="14" w:name="_Toc462735653"/>
+      <w:bookmarkStart w:id="15" w:name="_Toc462735653"/>
       <w:r>
         <w:rPr>
           <w:b/>
@@ -9856,7 +10212,7 @@
         <w:tab/>
         <w:t>User Interfaces</w:t>
       </w:r>
-      <w:bookmarkEnd w:id="14"/>
+      <w:bookmarkEnd w:id="15"/>
     </w:p>
     <w:p>
       <w:pPr>
@@ -9888,15 +10244,16 @@
           <w:sz w:val="24"/>
           <w:szCs w:val="24"/>
         </w:rPr>
-        <w:t xml:space="preserve"> firs</w:t>
-      </w:r>
+        <w:t xml:space="preserve"> </w:t>
+      </w:r>
+      <w:proofErr w:type="gramStart"/>
       <w:r>
         <w:rPr>
           <w:rFonts w:ascii="Times New Roman" w:hAnsi="Times New Roman" w:cs="Times New Roman"/>
           <w:sz w:val="24"/>
           <w:szCs w:val="24"/>
         </w:rPr>
-        <w:t>t</w:t>
+        <w:t>firs</w:t>
       </w:r>
       <w:r>
         <w:rPr>
@@ -9904,7 +10261,7 @@
           <w:sz w:val="24"/>
           <w:szCs w:val="24"/>
         </w:rPr>
-        <w:t xml:space="preserve"> time user of the Bankruptcy </w:t>
+        <w:t>t</w:t>
       </w:r>
       <w:r>
         <w:rPr>
@@ -9912,15 +10269,16 @@
           <w:sz w:val="24"/>
           <w:szCs w:val="24"/>
         </w:rPr>
-        <w:t>application</w:t>
-      </w:r>
+        <w:t xml:space="preserve"> time</w:t>
+      </w:r>
+      <w:proofErr w:type="gramEnd"/>
       <w:r>
         <w:rPr>
           <w:rFonts w:ascii="Times New Roman" w:hAnsi="Times New Roman" w:cs="Times New Roman"/>
           <w:sz w:val="24"/>
           <w:szCs w:val="24"/>
         </w:rPr>
-        <w:t xml:space="preserve"> you</w:t>
+        <w:t xml:space="preserve"> user of the Bankruptcy </w:t>
       </w:r>
       <w:r>
         <w:rPr>
@@ -9928,7 +10286,7 @@
           <w:sz w:val="24"/>
           <w:szCs w:val="24"/>
         </w:rPr>
-        <w:t xml:space="preserve"> should see </w:t>
+        <w:t>application</w:t>
       </w:r>
       <w:r>
         <w:rPr>
@@ -9936,7 +10294,7 @@
           <w:sz w:val="24"/>
           <w:szCs w:val="24"/>
         </w:rPr>
-        <w:t>New user/</w:t>
+        <w:t xml:space="preserve"> you</w:t>
       </w:r>
       <w:r>
         <w:rPr>
@@ -9944,7 +10302,7 @@
           <w:sz w:val="24"/>
           <w:szCs w:val="24"/>
         </w:rPr>
-        <w:t>Log</w:t>
+        <w:t xml:space="preserve"> should see </w:t>
       </w:r>
       <w:r>
         <w:rPr>
@@ -9952,7 +10310,7 @@
           <w:sz w:val="24"/>
           <w:szCs w:val="24"/>
         </w:rPr>
-        <w:t>in page</w:t>
+        <w:t>New user/</w:t>
       </w:r>
       <w:r>
         <w:rPr>
@@ -9960,7 +10318,7 @@
           <w:sz w:val="24"/>
           <w:szCs w:val="24"/>
         </w:rPr>
-        <w:t xml:space="preserve"> when he/she </w:t>
+        <w:t>Log</w:t>
       </w:r>
       <w:r>
         <w:rPr>
@@ -9968,7 +10326,7 @@
           <w:sz w:val="24"/>
           <w:szCs w:val="24"/>
         </w:rPr>
-        <w:t>enters</w:t>
+        <w:t>in page</w:t>
       </w:r>
       <w:r>
         <w:rPr>
@@ -9976,7 +10334,39 @@
           <w:sz w:val="24"/>
           <w:szCs w:val="24"/>
         </w:rPr>
-        <w:t xml:space="preserve"> the software.  The following </w:t>
+        <w:t xml:space="preserve"> when he/she </w:t>
+      </w:r>
+      <w:r>
+        <w:rPr>
+          <w:rFonts w:ascii="Times New Roman" w:hAnsi="Times New Roman" w:cs="Times New Roman"/>
+          <w:sz w:val="24"/>
+          <w:szCs w:val="24"/>
+        </w:rPr>
+        <w:t>enters</w:t>
+      </w:r>
+      <w:r>
+        <w:rPr>
+          <w:rFonts w:ascii="Times New Roman" w:hAnsi="Times New Roman" w:cs="Times New Roman"/>
+          <w:sz w:val="24"/>
+          <w:szCs w:val="24"/>
+        </w:rPr>
+        <w:t xml:space="preserve"> the </w:t>
+      </w:r>
+      <w:r>
+        <w:rPr>
+          <w:rFonts w:ascii="Times New Roman" w:hAnsi="Times New Roman" w:cs="Times New Roman"/>
+          <w:sz w:val="24"/>
+          <w:szCs w:val="24"/>
+        </w:rPr>
+        <w:t>WebApp</w:t>
+      </w:r>
+      <w:r>
+        <w:rPr>
+          <w:rFonts w:ascii="Times New Roman" w:hAnsi="Times New Roman" w:cs="Times New Roman"/>
+          <w:sz w:val="24"/>
+          <w:szCs w:val="24"/>
+        </w:rPr>
+        <w:t xml:space="preserve">.  The following </w:t>
       </w:r>
       <w:r>
         <w:rPr>
@@ -10044,7 +10434,7 @@
           <w:szCs w:val="24"/>
         </w:rPr>
         <w:drawing>
-          <wp:inline distT="0" distB="0" distL="0" distR="0">
+          <wp:inline distT="0" distB="0" distL="0" distR="0" wp14:anchorId="68A25819" wp14:editId="371AA3BB">
             <wp:extent cx="5943600" cy="4205605"/>
             <wp:effectExtent l="0" t="0" r="0" b="4445"/>
             <wp:docPr id="39" name="Picture 39"/>
@@ -10129,8 +10519,6 @@
         </w:rPr>
         <w:t xml:space="preserve">   </w:t>
       </w:r>
-      <w:bookmarkStart w:id="15" w:name="_GoBack"/>
-      <w:bookmarkEnd w:id="15"/>
     </w:p>
     <w:p>
       <w:pPr>
@@ -10323,7 +10711,7 @@
           <w:sz w:val="24"/>
           <w:szCs w:val="24"/>
         </w:rPr>
-        <w:t>Bankruptcy Software</w:t>
+        <w:t xml:space="preserve">Bankruptcy </w:t>
       </w:r>
       <w:r>
         <w:rPr>
@@ -10331,7 +10719,7 @@
           <w:sz w:val="24"/>
           <w:szCs w:val="24"/>
         </w:rPr>
-        <w:t>, and the interaction of the system.  Below is a UML diagram illustrating the pr</w:t>
+        <w:t>WebApp</w:t>
       </w:r>
       <w:r>
         <w:rPr>
@@ -10339,7 +10727,23 @@
           <w:sz w:val="24"/>
           <w:szCs w:val="24"/>
         </w:rPr>
-        <w:t>opose model for the software</w:t>
+        <w:t>, and the interaction of the system.  Below is a UML diagram illustrating the pr</w:t>
+      </w:r>
+      <w:r>
+        <w:rPr>
+          <w:rFonts w:ascii="Times New Roman" w:hAnsi="Times New Roman" w:cs="Times New Roman"/>
+          <w:sz w:val="24"/>
+          <w:szCs w:val="24"/>
+        </w:rPr>
+        <w:t xml:space="preserve">opose model for the </w:t>
+      </w:r>
+      <w:r>
+        <w:rPr>
+          <w:rFonts w:ascii="Times New Roman" w:hAnsi="Times New Roman" w:cs="Times New Roman"/>
+          <w:sz w:val="24"/>
+          <w:szCs w:val="24"/>
+        </w:rPr>
+        <w:t>WebApp</w:t>
       </w:r>
       <w:r>
         <w:rPr>
@@ -11215,8 +11619,19 @@
                 <w:sz w:val="22"/>
                 <w:szCs w:val="22"/>
               </w:rPr>
-              <w:t>Authenticate and Login user to the webapp</w:t>
-            </w:r>
+              <w:t xml:space="preserve">Authenticate and Login user to the </w:t>
+            </w:r>
+            <w:proofErr w:type="spellStart"/>
+            <w:r>
+              <w:rPr>
+                <w:rFonts w:ascii="Times New Roman" w:eastAsia="Times New Roman" w:hAnsi="Times New Roman" w:cs="Times New Roman"/>
+                <w:color w:val="404040"/>
+                <w:sz w:val="22"/>
+                <w:szCs w:val="22"/>
+              </w:rPr>
+              <w:t>webapp</w:t>
+            </w:r>
+            <w:proofErr w:type="spellEnd"/>
           </w:p>
         </w:tc>
       </w:tr>
@@ -11329,16 +11744,29 @@
                 <w:szCs w:val="22"/>
               </w:rPr>
             </w:pPr>
-            <w:r>
-              <w:rPr>
-                <w:rFonts w:ascii="Times New Roman" w:eastAsia="Times New Roman" w:hAnsi="Times New Roman" w:cs="Times New Roman"/>
-                <w:b/>
-                <w:bCs/>
-                <w:color w:val="000000"/>
-                <w:sz w:val="22"/>
-                <w:szCs w:val="22"/>
-              </w:rPr>
-              <w:t>Priorty:</w:t>
+            <w:proofErr w:type="spellStart"/>
+            <w:r>
+              <w:rPr>
+                <w:rFonts w:ascii="Times New Roman" w:eastAsia="Times New Roman" w:hAnsi="Times New Roman" w:cs="Times New Roman"/>
+                <w:b/>
+                <w:bCs/>
+                <w:color w:val="000000"/>
+                <w:sz w:val="22"/>
+                <w:szCs w:val="22"/>
+              </w:rPr>
+              <w:t>Priorty</w:t>
+            </w:r>
+            <w:proofErr w:type="spellEnd"/>
+            <w:r>
+              <w:rPr>
+                <w:rFonts w:ascii="Times New Roman" w:eastAsia="Times New Roman" w:hAnsi="Times New Roman" w:cs="Times New Roman"/>
+                <w:b/>
+                <w:bCs/>
+                <w:color w:val="000000"/>
+                <w:sz w:val="22"/>
+                <w:szCs w:val="22"/>
+              </w:rPr>
+              <w:t>:</w:t>
             </w:r>
           </w:p>
         </w:tc>
@@ -11927,16 +12355,29 @@
                 <w:szCs w:val="22"/>
               </w:rPr>
             </w:pPr>
-            <w:r>
-              <w:rPr>
-                <w:rFonts w:ascii="Times New Roman" w:eastAsia="Times New Roman" w:hAnsi="Times New Roman" w:cs="Times New Roman"/>
-                <w:b/>
-                <w:bCs/>
-                <w:color w:val="000000"/>
-                <w:sz w:val="22"/>
-                <w:szCs w:val="22"/>
-              </w:rPr>
-              <w:t>Priorty:</w:t>
+            <w:proofErr w:type="spellStart"/>
+            <w:r>
+              <w:rPr>
+                <w:rFonts w:ascii="Times New Roman" w:eastAsia="Times New Roman" w:hAnsi="Times New Roman" w:cs="Times New Roman"/>
+                <w:b/>
+                <w:bCs/>
+                <w:color w:val="000000"/>
+                <w:sz w:val="22"/>
+                <w:szCs w:val="22"/>
+              </w:rPr>
+              <w:t>Priorty</w:t>
+            </w:r>
+            <w:proofErr w:type="spellEnd"/>
+            <w:r>
+              <w:rPr>
+                <w:rFonts w:ascii="Times New Roman" w:eastAsia="Times New Roman" w:hAnsi="Times New Roman" w:cs="Times New Roman"/>
+                <w:b/>
+                <w:bCs/>
+                <w:color w:val="000000"/>
+                <w:sz w:val="22"/>
+                <w:szCs w:val="22"/>
+              </w:rPr>
+              <w:t>:</w:t>
             </w:r>
           </w:p>
         </w:tc>
@@ -12525,16 +12966,29 @@
                 <w:szCs w:val="22"/>
               </w:rPr>
             </w:pPr>
-            <w:r>
-              <w:rPr>
-                <w:rFonts w:ascii="Times New Roman" w:eastAsia="Times New Roman" w:hAnsi="Times New Roman" w:cs="Times New Roman"/>
-                <w:b/>
-                <w:bCs/>
-                <w:color w:val="000000"/>
-                <w:sz w:val="22"/>
-                <w:szCs w:val="22"/>
-              </w:rPr>
-              <w:t>Priorty:</w:t>
+            <w:proofErr w:type="spellStart"/>
+            <w:r>
+              <w:rPr>
+                <w:rFonts w:ascii="Times New Roman" w:eastAsia="Times New Roman" w:hAnsi="Times New Roman" w:cs="Times New Roman"/>
+                <w:b/>
+                <w:bCs/>
+                <w:color w:val="000000"/>
+                <w:sz w:val="22"/>
+                <w:szCs w:val="22"/>
+              </w:rPr>
+              <w:t>Priorty</w:t>
+            </w:r>
+            <w:proofErr w:type="spellEnd"/>
+            <w:r>
+              <w:rPr>
+                <w:rFonts w:ascii="Times New Roman" w:eastAsia="Times New Roman" w:hAnsi="Times New Roman" w:cs="Times New Roman"/>
+                <w:b/>
+                <w:bCs/>
+                <w:color w:val="000000"/>
+                <w:sz w:val="22"/>
+                <w:szCs w:val="22"/>
+              </w:rPr>
+              <w:t>:</w:t>
             </w:r>
           </w:p>
         </w:tc>
@@ -13123,16 +13577,29 @@
                 <w:szCs w:val="22"/>
               </w:rPr>
             </w:pPr>
-            <w:r>
-              <w:rPr>
-                <w:rFonts w:ascii="Times New Roman" w:eastAsia="Times New Roman" w:hAnsi="Times New Roman" w:cs="Times New Roman"/>
-                <w:b/>
-                <w:bCs/>
-                <w:color w:val="000000"/>
-                <w:sz w:val="22"/>
-                <w:szCs w:val="22"/>
-              </w:rPr>
-              <w:t>Priorty:</w:t>
+            <w:proofErr w:type="spellStart"/>
+            <w:r>
+              <w:rPr>
+                <w:rFonts w:ascii="Times New Roman" w:eastAsia="Times New Roman" w:hAnsi="Times New Roman" w:cs="Times New Roman"/>
+                <w:b/>
+                <w:bCs/>
+                <w:color w:val="000000"/>
+                <w:sz w:val="22"/>
+                <w:szCs w:val="22"/>
+              </w:rPr>
+              <w:t>Priorty</w:t>
+            </w:r>
+            <w:proofErr w:type="spellEnd"/>
+            <w:r>
+              <w:rPr>
+                <w:rFonts w:ascii="Times New Roman" w:eastAsia="Times New Roman" w:hAnsi="Times New Roman" w:cs="Times New Roman"/>
+                <w:b/>
+                <w:bCs/>
+                <w:color w:val="000000"/>
+                <w:sz w:val="22"/>
+                <w:szCs w:val="22"/>
+              </w:rPr>
+              <w:t>:</w:t>
             </w:r>
           </w:p>
         </w:tc>
@@ -13721,16 +14188,29 @@
                 <w:szCs w:val="22"/>
               </w:rPr>
             </w:pPr>
-            <w:r>
-              <w:rPr>
-                <w:rFonts w:ascii="Times New Roman" w:eastAsia="Times New Roman" w:hAnsi="Times New Roman" w:cs="Times New Roman"/>
-                <w:b/>
-                <w:bCs/>
-                <w:color w:val="000000"/>
-                <w:sz w:val="22"/>
-                <w:szCs w:val="22"/>
-              </w:rPr>
-              <w:t>Priorty:</w:t>
+            <w:proofErr w:type="spellStart"/>
+            <w:r>
+              <w:rPr>
+                <w:rFonts w:ascii="Times New Roman" w:eastAsia="Times New Roman" w:hAnsi="Times New Roman" w:cs="Times New Roman"/>
+                <w:b/>
+                <w:bCs/>
+                <w:color w:val="000000"/>
+                <w:sz w:val="22"/>
+                <w:szCs w:val="22"/>
+              </w:rPr>
+              <w:t>Priorty</w:t>
+            </w:r>
+            <w:proofErr w:type="spellEnd"/>
+            <w:r>
+              <w:rPr>
+                <w:rFonts w:ascii="Times New Roman" w:eastAsia="Times New Roman" w:hAnsi="Times New Roman" w:cs="Times New Roman"/>
+                <w:b/>
+                <w:bCs/>
+                <w:color w:val="000000"/>
+                <w:sz w:val="22"/>
+                <w:szCs w:val="22"/>
+              </w:rPr>
+              <w:t>:</w:t>
             </w:r>
           </w:p>
         </w:tc>
@@ -14319,16 +14799,29 @@
                 <w:szCs w:val="22"/>
               </w:rPr>
             </w:pPr>
-            <w:r>
-              <w:rPr>
-                <w:rFonts w:ascii="Times New Roman" w:eastAsia="Times New Roman" w:hAnsi="Times New Roman" w:cs="Times New Roman"/>
-                <w:b/>
-                <w:bCs/>
-                <w:color w:val="000000"/>
-                <w:sz w:val="22"/>
-                <w:szCs w:val="22"/>
-              </w:rPr>
-              <w:t>Priorty:</w:t>
+            <w:proofErr w:type="spellStart"/>
+            <w:r>
+              <w:rPr>
+                <w:rFonts w:ascii="Times New Roman" w:eastAsia="Times New Roman" w:hAnsi="Times New Roman" w:cs="Times New Roman"/>
+                <w:b/>
+                <w:bCs/>
+                <w:color w:val="000000"/>
+                <w:sz w:val="22"/>
+                <w:szCs w:val="22"/>
+              </w:rPr>
+              <w:t>Priorty</w:t>
+            </w:r>
+            <w:proofErr w:type="spellEnd"/>
+            <w:r>
+              <w:rPr>
+                <w:rFonts w:ascii="Times New Roman" w:eastAsia="Times New Roman" w:hAnsi="Times New Roman" w:cs="Times New Roman"/>
+                <w:b/>
+                <w:bCs/>
+                <w:color w:val="000000"/>
+                <w:sz w:val="22"/>
+                <w:szCs w:val="22"/>
+              </w:rPr>
+              <w:t>:</w:t>
             </w:r>
           </w:p>
         </w:tc>
@@ -14803,7 +15296,25 @@
                 <w:sz w:val="22"/>
                 <w:szCs w:val="22"/>
               </w:rPr>
-              <w:t>Users can finally access the PBS software - lands on home page</w:t>
+              <w:t xml:space="preserve">Users can finally access the PBS </w:t>
+            </w:r>
+            <w:r>
+              <w:rPr>
+                <w:rFonts w:ascii="Times New Roman" w:eastAsia="Times New Roman" w:hAnsi="Times New Roman" w:cs="Times New Roman"/>
+                <w:color w:val="404040"/>
+                <w:sz w:val="22"/>
+                <w:szCs w:val="22"/>
+              </w:rPr>
+              <w:t>WebApp</w:t>
+            </w:r>
+            <w:r>
+              <w:rPr>
+                <w:rFonts w:ascii="Times New Roman" w:eastAsia="Times New Roman" w:hAnsi="Times New Roman" w:cs="Times New Roman"/>
+                <w:color w:val="404040"/>
+                <w:sz w:val="22"/>
+                <w:szCs w:val="22"/>
+              </w:rPr>
+              <w:t xml:space="preserve"> - lands on home page</w:t>
             </w:r>
           </w:p>
         </w:tc>
@@ -14882,7 +15393,27 @@
                 <w:sz w:val="22"/>
                 <w:szCs w:val="22"/>
               </w:rPr>
-              <w:t>UR-01,UR-02,UR-03</w:t>
+              <w:t>UR-</w:t>
+            </w:r>
+            <w:proofErr w:type="gramStart"/>
+            <w:r>
+              <w:rPr>
+                <w:rFonts w:ascii="Times New Roman" w:eastAsia="Times New Roman" w:hAnsi="Times New Roman" w:cs="Times New Roman"/>
+                <w:color w:val="000000"/>
+                <w:sz w:val="22"/>
+                <w:szCs w:val="22"/>
+              </w:rPr>
+              <w:t>01,UR</w:t>
+            </w:r>
+            <w:proofErr w:type="gramEnd"/>
+            <w:r>
+              <w:rPr>
+                <w:rFonts w:ascii="Times New Roman" w:eastAsia="Times New Roman" w:hAnsi="Times New Roman" w:cs="Times New Roman"/>
+                <w:color w:val="000000"/>
+                <w:sz w:val="22"/>
+                <w:szCs w:val="22"/>
+              </w:rPr>
+              <w:t>-02,UR-03</w:t>
             </w:r>
           </w:p>
         </w:tc>
@@ -14917,16 +15448,29 @@
                 <w:szCs w:val="22"/>
               </w:rPr>
             </w:pPr>
-            <w:r>
-              <w:rPr>
-                <w:rFonts w:ascii="Times New Roman" w:eastAsia="Times New Roman" w:hAnsi="Times New Roman" w:cs="Times New Roman"/>
-                <w:b/>
-                <w:bCs/>
-                <w:color w:val="000000"/>
-                <w:sz w:val="22"/>
-                <w:szCs w:val="22"/>
-              </w:rPr>
-              <w:t>Priorty:</w:t>
+            <w:proofErr w:type="spellStart"/>
+            <w:r>
+              <w:rPr>
+                <w:rFonts w:ascii="Times New Roman" w:eastAsia="Times New Roman" w:hAnsi="Times New Roman" w:cs="Times New Roman"/>
+                <w:b/>
+                <w:bCs/>
+                <w:color w:val="000000"/>
+                <w:sz w:val="22"/>
+                <w:szCs w:val="22"/>
+              </w:rPr>
+              <w:t>Priorty</w:t>
+            </w:r>
+            <w:proofErr w:type="spellEnd"/>
+            <w:r>
+              <w:rPr>
+                <w:rFonts w:ascii="Times New Roman" w:eastAsia="Times New Roman" w:hAnsi="Times New Roman" w:cs="Times New Roman"/>
+                <w:b/>
+                <w:bCs/>
+                <w:color w:val="000000"/>
+                <w:sz w:val="22"/>
+                <w:szCs w:val="22"/>
+              </w:rPr>
+              <w:t>:</w:t>
             </w:r>
           </w:p>
         </w:tc>
@@ -15515,16 +16059,29 @@
                 <w:szCs w:val="22"/>
               </w:rPr>
             </w:pPr>
-            <w:r>
-              <w:rPr>
-                <w:rFonts w:ascii="Times New Roman" w:eastAsia="Times New Roman" w:hAnsi="Times New Roman" w:cs="Times New Roman"/>
-                <w:b/>
-                <w:bCs/>
-                <w:color w:val="000000"/>
-                <w:sz w:val="22"/>
-                <w:szCs w:val="22"/>
-              </w:rPr>
-              <w:t>Priorty:</w:t>
+            <w:proofErr w:type="spellStart"/>
+            <w:r>
+              <w:rPr>
+                <w:rFonts w:ascii="Times New Roman" w:eastAsia="Times New Roman" w:hAnsi="Times New Roman" w:cs="Times New Roman"/>
+                <w:b/>
+                <w:bCs/>
+                <w:color w:val="000000"/>
+                <w:sz w:val="22"/>
+                <w:szCs w:val="22"/>
+              </w:rPr>
+              <w:t>Priorty</w:t>
+            </w:r>
+            <w:proofErr w:type="spellEnd"/>
+            <w:r>
+              <w:rPr>
+                <w:rFonts w:ascii="Times New Roman" w:eastAsia="Times New Roman" w:hAnsi="Times New Roman" w:cs="Times New Roman"/>
+                <w:b/>
+                <w:bCs/>
+                <w:color w:val="000000"/>
+                <w:sz w:val="22"/>
+                <w:szCs w:val="22"/>
+              </w:rPr>
+              <w:t>:</w:t>
             </w:r>
           </w:p>
         </w:tc>
@@ -16113,16 +16670,29 @@
                 <w:szCs w:val="22"/>
               </w:rPr>
             </w:pPr>
-            <w:r>
-              <w:rPr>
-                <w:rFonts w:ascii="Times New Roman" w:eastAsia="Times New Roman" w:hAnsi="Times New Roman" w:cs="Times New Roman"/>
-                <w:b/>
-                <w:bCs/>
-                <w:color w:val="000000"/>
-                <w:sz w:val="22"/>
-                <w:szCs w:val="22"/>
-              </w:rPr>
-              <w:t>Priorty:</w:t>
+            <w:proofErr w:type="spellStart"/>
+            <w:r>
+              <w:rPr>
+                <w:rFonts w:ascii="Times New Roman" w:eastAsia="Times New Roman" w:hAnsi="Times New Roman" w:cs="Times New Roman"/>
+                <w:b/>
+                <w:bCs/>
+                <w:color w:val="000000"/>
+                <w:sz w:val="22"/>
+                <w:szCs w:val="22"/>
+              </w:rPr>
+              <w:t>Priorty</w:t>
+            </w:r>
+            <w:proofErr w:type="spellEnd"/>
+            <w:r>
+              <w:rPr>
+                <w:rFonts w:ascii="Times New Roman" w:eastAsia="Times New Roman" w:hAnsi="Times New Roman" w:cs="Times New Roman"/>
+                <w:b/>
+                <w:bCs/>
+                <w:color w:val="000000"/>
+                <w:sz w:val="22"/>
+                <w:szCs w:val="22"/>
+              </w:rPr>
+              <w:t>:</w:t>
             </w:r>
           </w:p>
         </w:tc>
@@ -17048,16 +17618,29 @@
                 <w:szCs w:val="22"/>
               </w:rPr>
             </w:pPr>
-            <w:r>
-              <w:rPr>
-                <w:rFonts w:ascii="Times New Roman" w:eastAsia="Times New Roman" w:hAnsi="Times New Roman" w:cs="Times New Roman"/>
-                <w:b/>
-                <w:bCs/>
-                <w:color w:val="000000"/>
-                <w:sz w:val="22"/>
-                <w:szCs w:val="22"/>
-              </w:rPr>
-              <w:t>Priorty:</w:t>
+            <w:proofErr w:type="spellStart"/>
+            <w:r>
+              <w:rPr>
+                <w:rFonts w:ascii="Times New Roman" w:eastAsia="Times New Roman" w:hAnsi="Times New Roman" w:cs="Times New Roman"/>
+                <w:b/>
+                <w:bCs/>
+                <w:color w:val="000000"/>
+                <w:sz w:val="22"/>
+                <w:szCs w:val="22"/>
+              </w:rPr>
+              <w:t>Priorty</w:t>
+            </w:r>
+            <w:proofErr w:type="spellEnd"/>
+            <w:r>
+              <w:rPr>
+                <w:rFonts w:ascii="Times New Roman" w:eastAsia="Times New Roman" w:hAnsi="Times New Roman" w:cs="Times New Roman"/>
+                <w:b/>
+                <w:bCs/>
+                <w:color w:val="000000"/>
+                <w:sz w:val="22"/>
+                <w:szCs w:val="22"/>
+              </w:rPr>
+              <w:t>:</w:t>
             </w:r>
           </w:p>
         </w:tc>
@@ -17612,7 +18195,27 @@
                 <w:sz w:val="22"/>
                 <w:szCs w:val="22"/>
               </w:rPr>
-              <w:t>A case must have multiple tabs that will be define by the case type workflow. Tabs not yet visted will be greyed out, with no user access.</w:t>
+              <w:t xml:space="preserve">A case must have multiple tabs that will be define by the case type workflow. Tabs not yet </w:t>
+            </w:r>
+            <w:proofErr w:type="spellStart"/>
+            <w:r>
+              <w:rPr>
+                <w:rFonts w:ascii="Times New Roman" w:eastAsia="Times New Roman" w:hAnsi="Times New Roman" w:cs="Times New Roman"/>
+                <w:color w:val="404040"/>
+                <w:sz w:val="22"/>
+                <w:szCs w:val="22"/>
+              </w:rPr>
+              <w:t>visted</w:t>
+            </w:r>
+            <w:proofErr w:type="spellEnd"/>
+            <w:r>
+              <w:rPr>
+                <w:rFonts w:ascii="Times New Roman" w:eastAsia="Times New Roman" w:hAnsi="Times New Roman" w:cs="Times New Roman"/>
+                <w:color w:val="404040"/>
+                <w:sz w:val="22"/>
+                <w:szCs w:val="22"/>
+              </w:rPr>
+              <w:t xml:space="preserve"> will be greyed out, with no user access.</w:t>
             </w:r>
           </w:p>
         </w:tc>
@@ -17726,16 +18329,29 @@
                 <w:szCs w:val="22"/>
               </w:rPr>
             </w:pPr>
-            <w:r>
-              <w:rPr>
-                <w:rFonts w:ascii="Times New Roman" w:eastAsia="Times New Roman" w:hAnsi="Times New Roman" w:cs="Times New Roman"/>
-                <w:b/>
-                <w:bCs/>
-                <w:color w:val="000000"/>
-                <w:sz w:val="22"/>
-                <w:szCs w:val="22"/>
-              </w:rPr>
-              <w:t>Priorty:</w:t>
+            <w:proofErr w:type="spellStart"/>
+            <w:r>
+              <w:rPr>
+                <w:rFonts w:ascii="Times New Roman" w:eastAsia="Times New Roman" w:hAnsi="Times New Roman" w:cs="Times New Roman"/>
+                <w:b/>
+                <w:bCs/>
+                <w:color w:val="000000"/>
+                <w:sz w:val="22"/>
+                <w:szCs w:val="22"/>
+              </w:rPr>
+              <w:t>Priorty</w:t>
+            </w:r>
+            <w:proofErr w:type="spellEnd"/>
+            <w:r>
+              <w:rPr>
+                <w:rFonts w:ascii="Times New Roman" w:eastAsia="Times New Roman" w:hAnsi="Times New Roman" w:cs="Times New Roman"/>
+                <w:b/>
+                <w:bCs/>
+                <w:color w:val="000000"/>
+                <w:sz w:val="22"/>
+                <w:szCs w:val="22"/>
+              </w:rPr>
+              <w:t>:</w:t>
             </w:r>
           </w:p>
         </w:tc>
@@ -18403,16 +19019,29 @@
                 <w:szCs w:val="22"/>
               </w:rPr>
             </w:pPr>
-            <w:r>
-              <w:rPr>
-                <w:rFonts w:ascii="Times New Roman" w:eastAsia="Times New Roman" w:hAnsi="Times New Roman" w:cs="Times New Roman"/>
-                <w:b/>
-                <w:bCs/>
-                <w:color w:val="000000"/>
-                <w:sz w:val="22"/>
-                <w:szCs w:val="22"/>
-              </w:rPr>
-              <w:t>Priorty:</w:t>
+            <w:proofErr w:type="spellStart"/>
+            <w:r>
+              <w:rPr>
+                <w:rFonts w:ascii="Times New Roman" w:eastAsia="Times New Roman" w:hAnsi="Times New Roman" w:cs="Times New Roman"/>
+                <w:b/>
+                <w:bCs/>
+                <w:color w:val="000000"/>
+                <w:sz w:val="22"/>
+                <w:szCs w:val="22"/>
+              </w:rPr>
+              <w:t>Priorty</w:t>
+            </w:r>
+            <w:proofErr w:type="spellEnd"/>
+            <w:r>
+              <w:rPr>
+                <w:rFonts w:ascii="Times New Roman" w:eastAsia="Times New Roman" w:hAnsi="Times New Roman" w:cs="Times New Roman"/>
+                <w:b/>
+                <w:bCs/>
+                <w:color w:val="000000"/>
+                <w:sz w:val="22"/>
+                <w:szCs w:val="22"/>
+              </w:rPr>
+              <w:t>:</w:t>
             </w:r>
           </w:p>
         </w:tc>
@@ -18966,7 +19595,27 @@
                 <w:sz w:val="22"/>
                 <w:szCs w:val="22"/>
               </w:rPr>
-              <w:t>A case must be able track the user's state within the workflow, where the application will remenber last item/section work on.</w:t>
+              <w:t xml:space="preserve">A case must be able track the user's state within the workflow, where the application will </w:t>
+            </w:r>
+            <w:proofErr w:type="spellStart"/>
+            <w:r>
+              <w:rPr>
+                <w:rFonts w:ascii="Times New Roman" w:eastAsia="Times New Roman" w:hAnsi="Times New Roman" w:cs="Times New Roman"/>
+                <w:color w:val="404040"/>
+                <w:sz w:val="22"/>
+                <w:szCs w:val="22"/>
+              </w:rPr>
+              <w:t>remenber</w:t>
+            </w:r>
+            <w:proofErr w:type="spellEnd"/>
+            <w:r>
+              <w:rPr>
+                <w:rFonts w:ascii="Times New Roman" w:eastAsia="Times New Roman" w:hAnsi="Times New Roman" w:cs="Times New Roman"/>
+                <w:color w:val="404040"/>
+                <w:sz w:val="22"/>
+                <w:szCs w:val="22"/>
+              </w:rPr>
+              <w:t xml:space="preserve"> last item/section work on.</w:t>
             </w:r>
           </w:p>
         </w:tc>
@@ -19080,16 +19729,29 @@
                 <w:szCs w:val="22"/>
               </w:rPr>
             </w:pPr>
-            <w:r>
-              <w:rPr>
-                <w:rFonts w:ascii="Times New Roman" w:eastAsia="Times New Roman" w:hAnsi="Times New Roman" w:cs="Times New Roman"/>
-                <w:b/>
-                <w:bCs/>
-                <w:color w:val="000000"/>
-                <w:sz w:val="22"/>
-                <w:szCs w:val="22"/>
-              </w:rPr>
-              <w:t>Priorty:</w:t>
+            <w:proofErr w:type="spellStart"/>
+            <w:r>
+              <w:rPr>
+                <w:rFonts w:ascii="Times New Roman" w:eastAsia="Times New Roman" w:hAnsi="Times New Roman" w:cs="Times New Roman"/>
+                <w:b/>
+                <w:bCs/>
+                <w:color w:val="000000"/>
+                <w:sz w:val="22"/>
+                <w:szCs w:val="22"/>
+              </w:rPr>
+              <w:t>Priorty</w:t>
+            </w:r>
+            <w:proofErr w:type="spellEnd"/>
+            <w:r>
+              <w:rPr>
+                <w:rFonts w:ascii="Times New Roman" w:eastAsia="Times New Roman" w:hAnsi="Times New Roman" w:cs="Times New Roman"/>
+                <w:b/>
+                <w:bCs/>
+                <w:color w:val="000000"/>
+                <w:sz w:val="22"/>
+                <w:szCs w:val="22"/>
+              </w:rPr>
+              <w:t>:</w:t>
             </w:r>
           </w:p>
         </w:tc>
@@ -19757,16 +20419,29 @@
                 <w:szCs w:val="22"/>
               </w:rPr>
             </w:pPr>
-            <w:r>
-              <w:rPr>
-                <w:rFonts w:ascii="Times New Roman" w:eastAsia="Times New Roman" w:hAnsi="Times New Roman" w:cs="Times New Roman"/>
-                <w:b/>
-                <w:bCs/>
-                <w:color w:val="000000"/>
-                <w:sz w:val="22"/>
-                <w:szCs w:val="22"/>
-              </w:rPr>
-              <w:t>Priorty:</w:t>
+            <w:proofErr w:type="spellStart"/>
+            <w:r>
+              <w:rPr>
+                <w:rFonts w:ascii="Times New Roman" w:eastAsia="Times New Roman" w:hAnsi="Times New Roman" w:cs="Times New Roman"/>
+                <w:b/>
+                <w:bCs/>
+                <w:color w:val="000000"/>
+                <w:sz w:val="22"/>
+                <w:szCs w:val="22"/>
+              </w:rPr>
+              <w:t>Priorty</w:t>
+            </w:r>
+            <w:proofErr w:type="spellEnd"/>
+            <w:r>
+              <w:rPr>
+                <w:rFonts w:ascii="Times New Roman" w:eastAsia="Times New Roman" w:hAnsi="Times New Roman" w:cs="Times New Roman"/>
+                <w:b/>
+                <w:bCs/>
+                <w:color w:val="000000"/>
+                <w:sz w:val="22"/>
+                <w:szCs w:val="22"/>
+              </w:rPr>
+              <w:t>:</w:t>
             </w:r>
           </w:p>
         </w:tc>
@@ -20434,16 +21109,29 @@
                 <w:szCs w:val="22"/>
               </w:rPr>
             </w:pPr>
-            <w:r>
-              <w:rPr>
-                <w:rFonts w:ascii="Times New Roman" w:eastAsia="Times New Roman" w:hAnsi="Times New Roman" w:cs="Times New Roman"/>
-                <w:b/>
-                <w:bCs/>
-                <w:color w:val="000000"/>
-                <w:sz w:val="22"/>
-                <w:szCs w:val="22"/>
-              </w:rPr>
-              <w:t>Priorty:</w:t>
+            <w:proofErr w:type="spellStart"/>
+            <w:r>
+              <w:rPr>
+                <w:rFonts w:ascii="Times New Roman" w:eastAsia="Times New Roman" w:hAnsi="Times New Roman" w:cs="Times New Roman"/>
+                <w:b/>
+                <w:bCs/>
+                <w:color w:val="000000"/>
+                <w:sz w:val="22"/>
+                <w:szCs w:val="22"/>
+              </w:rPr>
+              <w:t>Priorty</w:t>
+            </w:r>
+            <w:proofErr w:type="spellEnd"/>
+            <w:r>
+              <w:rPr>
+                <w:rFonts w:ascii="Times New Roman" w:eastAsia="Times New Roman" w:hAnsi="Times New Roman" w:cs="Times New Roman"/>
+                <w:b/>
+                <w:bCs/>
+                <w:color w:val="000000"/>
+                <w:sz w:val="22"/>
+                <w:szCs w:val="22"/>
+              </w:rPr>
+              <w:t>:</w:t>
             </w:r>
           </w:p>
         </w:tc>
@@ -21112,16 +21800,29 @@
                 <w:szCs w:val="22"/>
               </w:rPr>
             </w:pPr>
-            <w:r>
-              <w:rPr>
-                <w:rFonts w:ascii="Times New Roman" w:eastAsia="Times New Roman" w:hAnsi="Times New Roman" w:cs="Times New Roman"/>
-                <w:b/>
-                <w:bCs/>
-                <w:color w:val="000000"/>
-                <w:sz w:val="22"/>
-                <w:szCs w:val="22"/>
-              </w:rPr>
-              <w:t>Priorty:</w:t>
+            <w:proofErr w:type="spellStart"/>
+            <w:r>
+              <w:rPr>
+                <w:rFonts w:ascii="Times New Roman" w:eastAsia="Times New Roman" w:hAnsi="Times New Roman" w:cs="Times New Roman"/>
+                <w:b/>
+                <w:bCs/>
+                <w:color w:val="000000"/>
+                <w:sz w:val="22"/>
+                <w:szCs w:val="22"/>
+              </w:rPr>
+              <w:t>Priorty</w:t>
+            </w:r>
+            <w:proofErr w:type="spellEnd"/>
+            <w:r>
+              <w:rPr>
+                <w:rFonts w:ascii="Times New Roman" w:eastAsia="Times New Roman" w:hAnsi="Times New Roman" w:cs="Times New Roman"/>
+                <w:b/>
+                <w:bCs/>
+                <w:color w:val="000000"/>
+                <w:sz w:val="22"/>
+                <w:szCs w:val="22"/>
+              </w:rPr>
+              <w:t>:</w:t>
             </w:r>
           </w:p>
         </w:tc>
@@ -21675,7 +22376,27 @@
                 <w:sz w:val="22"/>
                 <w:szCs w:val="22"/>
               </w:rPr>
-              <w:t>A Case must be able to add and display the financial informtion as part of the workflow</w:t>
+              <w:t xml:space="preserve">A Case must be able to add and display the financial </w:t>
+            </w:r>
+            <w:proofErr w:type="spellStart"/>
+            <w:r>
+              <w:rPr>
+                <w:rFonts w:ascii="Times New Roman" w:eastAsia="Times New Roman" w:hAnsi="Times New Roman" w:cs="Times New Roman"/>
+                <w:color w:val="404040"/>
+                <w:sz w:val="22"/>
+                <w:szCs w:val="22"/>
+              </w:rPr>
+              <w:t>informtion</w:t>
+            </w:r>
+            <w:proofErr w:type="spellEnd"/>
+            <w:r>
+              <w:rPr>
+                <w:rFonts w:ascii="Times New Roman" w:eastAsia="Times New Roman" w:hAnsi="Times New Roman" w:cs="Times New Roman"/>
+                <w:color w:val="404040"/>
+                <w:sz w:val="22"/>
+                <w:szCs w:val="22"/>
+              </w:rPr>
+              <w:t xml:space="preserve"> as part of the workflow</w:t>
             </w:r>
           </w:p>
         </w:tc>
@@ -21789,16 +22510,29 @@
                 <w:szCs w:val="22"/>
               </w:rPr>
             </w:pPr>
-            <w:r>
-              <w:rPr>
-                <w:rFonts w:ascii="Times New Roman" w:eastAsia="Times New Roman" w:hAnsi="Times New Roman" w:cs="Times New Roman"/>
-                <w:b/>
-                <w:bCs/>
-                <w:color w:val="000000"/>
-                <w:sz w:val="22"/>
-                <w:szCs w:val="22"/>
-              </w:rPr>
-              <w:t>Priorty:</w:t>
+            <w:proofErr w:type="spellStart"/>
+            <w:r>
+              <w:rPr>
+                <w:rFonts w:ascii="Times New Roman" w:eastAsia="Times New Roman" w:hAnsi="Times New Roman" w:cs="Times New Roman"/>
+                <w:b/>
+                <w:bCs/>
+                <w:color w:val="000000"/>
+                <w:sz w:val="22"/>
+                <w:szCs w:val="22"/>
+              </w:rPr>
+              <w:t>Priorty</w:t>
+            </w:r>
+            <w:proofErr w:type="spellEnd"/>
+            <w:r>
+              <w:rPr>
+                <w:rFonts w:ascii="Times New Roman" w:eastAsia="Times New Roman" w:hAnsi="Times New Roman" w:cs="Times New Roman"/>
+                <w:b/>
+                <w:bCs/>
+                <w:color w:val="000000"/>
+                <w:sz w:val="22"/>
+                <w:szCs w:val="22"/>
+              </w:rPr>
+              <w:t>:</w:t>
             </w:r>
           </w:p>
         </w:tc>
@@ -22352,7 +23086,27 @@
                 <w:sz w:val="22"/>
                 <w:szCs w:val="22"/>
               </w:rPr>
-              <w:t xml:space="preserve">A case must be able to determine and recommend a bankruptcy type base on user financial data as part of the workflow - offering options only.  </w:t>
+              <w:t xml:space="preserve">A case must be able to determine and recommend a bankruptcy type </w:t>
+            </w:r>
+            <w:proofErr w:type="spellStart"/>
+            <w:r>
+              <w:rPr>
+                <w:rFonts w:ascii="Times New Roman" w:eastAsia="Times New Roman" w:hAnsi="Times New Roman" w:cs="Times New Roman"/>
+                <w:color w:val="404040"/>
+                <w:sz w:val="22"/>
+                <w:szCs w:val="22"/>
+              </w:rPr>
+              <w:t>base</w:t>
+            </w:r>
+            <w:proofErr w:type="spellEnd"/>
+            <w:r>
+              <w:rPr>
+                <w:rFonts w:ascii="Times New Roman" w:eastAsia="Times New Roman" w:hAnsi="Times New Roman" w:cs="Times New Roman"/>
+                <w:color w:val="404040"/>
+                <w:sz w:val="22"/>
+                <w:szCs w:val="22"/>
+              </w:rPr>
+              <w:t xml:space="preserve"> on user financial data as part of the workflow - offering options only.  </w:t>
             </w:r>
           </w:p>
         </w:tc>
@@ -22466,16 +23220,29 @@
                 <w:szCs w:val="22"/>
               </w:rPr>
             </w:pPr>
-            <w:r>
-              <w:rPr>
-                <w:rFonts w:ascii="Times New Roman" w:eastAsia="Times New Roman" w:hAnsi="Times New Roman" w:cs="Times New Roman"/>
-                <w:b/>
-                <w:bCs/>
-                <w:color w:val="000000"/>
-                <w:sz w:val="22"/>
-                <w:szCs w:val="22"/>
-              </w:rPr>
-              <w:t>Priorty:</w:t>
+            <w:proofErr w:type="spellStart"/>
+            <w:r>
+              <w:rPr>
+                <w:rFonts w:ascii="Times New Roman" w:eastAsia="Times New Roman" w:hAnsi="Times New Roman" w:cs="Times New Roman"/>
+                <w:b/>
+                <w:bCs/>
+                <w:color w:val="000000"/>
+                <w:sz w:val="22"/>
+                <w:szCs w:val="22"/>
+              </w:rPr>
+              <w:t>Priorty</w:t>
+            </w:r>
+            <w:proofErr w:type="spellEnd"/>
+            <w:r>
+              <w:rPr>
+                <w:rFonts w:ascii="Times New Roman" w:eastAsia="Times New Roman" w:hAnsi="Times New Roman" w:cs="Times New Roman"/>
+                <w:b/>
+                <w:bCs/>
+                <w:color w:val="000000"/>
+                <w:sz w:val="22"/>
+                <w:szCs w:val="22"/>
+              </w:rPr>
+              <w:t>:</w:t>
             </w:r>
           </w:p>
         </w:tc>
@@ -23143,16 +23910,29 @@
                 <w:szCs w:val="22"/>
               </w:rPr>
             </w:pPr>
-            <w:r>
-              <w:rPr>
-                <w:rFonts w:ascii="Times New Roman" w:eastAsia="Times New Roman" w:hAnsi="Times New Roman" w:cs="Times New Roman"/>
-                <w:b/>
-                <w:bCs/>
-                <w:color w:val="000000"/>
-                <w:sz w:val="22"/>
-                <w:szCs w:val="22"/>
-              </w:rPr>
-              <w:t>Priorty:</w:t>
+            <w:proofErr w:type="spellStart"/>
+            <w:r>
+              <w:rPr>
+                <w:rFonts w:ascii="Times New Roman" w:eastAsia="Times New Roman" w:hAnsi="Times New Roman" w:cs="Times New Roman"/>
+                <w:b/>
+                <w:bCs/>
+                <w:color w:val="000000"/>
+                <w:sz w:val="22"/>
+                <w:szCs w:val="22"/>
+              </w:rPr>
+              <w:t>Priorty</w:t>
+            </w:r>
+            <w:proofErr w:type="spellEnd"/>
+            <w:r>
+              <w:rPr>
+                <w:rFonts w:ascii="Times New Roman" w:eastAsia="Times New Roman" w:hAnsi="Times New Roman" w:cs="Times New Roman"/>
+                <w:b/>
+                <w:bCs/>
+                <w:color w:val="000000"/>
+                <w:sz w:val="22"/>
+                <w:szCs w:val="22"/>
+              </w:rPr>
+              <w:t>:</w:t>
             </w:r>
           </w:p>
         </w:tc>
@@ -23820,16 +24600,29 @@
                 <w:szCs w:val="22"/>
               </w:rPr>
             </w:pPr>
-            <w:r>
-              <w:rPr>
-                <w:rFonts w:ascii="Times New Roman" w:eastAsia="Times New Roman" w:hAnsi="Times New Roman" w:cs="Times New Roman"/>
-                <w:b/>
-                <w:bCs/>
-                <w:color w:val="000000"/>
-                <w:sz w:val="22"/>
-                <w:szCs w:val="22"/>
-              </w:rPr>
-              <w:t>Priorty:</w:t>
+            <w:proofErr w:type="spellStart"/>
+            <w:r>
+              <w:rPr>
+                <w:rFonts w:ascii="Times New Roman" w:eastAsia="Times New Roman" w:hAnsi="Times New Roman" w:cs="Times New Roman"/>
+                <w:b/>
+                <w:bCs/>
+                <w:color w:val="000000"/>
+                <w:sz w:val="22"/>
+                <w:szCs w:val="22"/>
+              </w:rPr>
+              <w:t>Priorty</w:t>
+            </w:r>
+            <w:proofErr w:type="spellEnd"/>
+            <w:r>
+              <w:rPr>
+                <w:rFonts w:ascii="Times New Roman" w:eastAsia="Times New Roman" w:hAnsi="Times New Roman" w:cs="Times New Roman"/>
+                <w:b/>
+                <w:bCs/>
+                <w:color w:val="000000"/>
+                <w:sz w:val="22"/>
+                <w:szCs w:val="22"/>
+              </w:rPr>
+              <w:t>:</w:t>
             </w:r>
           </w:p>
         </w:tc>
@@ -24498,16 +25291,29 @@
                 <w:szCs w:val="22"/>
               </w:rPr>
             </w:pPr>
-            <w:r>
-              <w:rPr>
-                <w:rFonts w:ascii="Times New Roman" w:eastAsia="Times New Roman" w:hAnsi="Times New Roman" w:cs="Times New Roman"/>
-                <w:b/>
-                <w:bCs/>
-                <w:color w:val="000000"/>
-                <w:sz w:val="22"/>
-                <w:szCs w:val="22"/>
-              </w:rPr>
-              <w:t>Priorty:</w:t>
+            <w:proofErr w:type="spellStart"/>
+            <w:r>
+              <w:rPr>
+                <w:rFonts w:ascii="Times New Roman" w:eastAsia="Times New Roman" w:hAnsi="Times New Roman" w:cs="Times New Roman"/>
+                <w:b/>
+                <w:bCs/>
+                <w:color w:val="000000"/>
+                <w:sz w:val="22"/>
+                <w:szCs w:val="22"/>
+              </w:rPr>
+              <w:t>Priorty</w:t>
+            </w:r>
+            <w:proofErr w:type="spellEnd"/>
+            <w:r>
+              <w:rPr>
+                <w:rFonts w:ascii="Times New Roman" w:eastAsia="Times New Roman" w:hAnsi="Times New Roman" w:cs="Times New Roman"/>
+                <w:b/>
+                <w:bCs/>
+                <w:color w:val="000000"/>
+                <w:sz w:val="22"/>
+                <w:szCs w:val="22"/>
+              </w:rPr>
+              <w:t>:</w:t>
             </w:r>
           </w:p>
         </w:tc>
@@ -24997,7 +25803,13 @@
         <w:rPr>
           <w:b/>
         </w:rPr>
-        <w:t>Software system attributes</w:t>
+        <w:t>WebApp</w:t>
+      </w:r>
+      <w:r>
+        <w:rPr>
+          <w:b/>
+        </w:rPr>
+        <w:t xml:space="preserve"> system attributes</w:t>
       </w:r>
       <w:bookmarkEnd w:id="28"/>
     </w:p>
@@ -25056,7 +25868,27 @@
           <w:sz w:val="24"/>
           <w:szCs w:val="24"/>
         </w:rPr>
-        <w:t>This section gives a scope description and overview of everything included in this SRS document.  Also, the purpose for this document is to described the system and create a list of abbreviations and definitions.\</w:t>
+        <w:t xml:space="preserve">This section gives a scope description and overview of everything included in this SRS document.  Also, the purpose for this document is to </w:t>
+      </w:r>
+      <w:proofErr w:type="gramStart"/>
+      <w:r>
+        <w:rPr>
+          <w:rFonts w:ascii="Times New Roman" w:hAnsi="Times New Roman" w:cs="Times New Roman"/>
+          <w:i/>
+          <w:sz w:val="24"/>
+          <w:szCs w:val="24"/>
+        </w:rPr>
+        <w:t>described</w:t>
+      </w:r>
+      <w:proofErr w:type="gramEnd"/>
+      <w:r>
+        <w:rPr>
+          <w:rFonts w:ascii="Times New Roman" w:hAnsi="Times New Roman" w:cs="Times New Roman"/>
+          <w:i/>
+          <w:sz w:val="24"/>
+          <w:szCs w:val="24"/>
+        </w:rPr>
+        <w:t xml:space="preserve"> the system and create a list of abbreviations and definitions.\</w:t>
       </w:r>
     </w:p>
     <w:p>
@@ -25115,7 +25947,7 @@
           <w:sz w:val="24"/>
           <w:szCs w:val="24"/>
         </w:rPr>
-        <w:t>Bankruptcy Software” (ALL) software.   It will illustrate the purpose and complete declaration for the development of system.  It wi</w:t>
+        <w:t xml:space="preserve">Bankruptcy </w:t>
       </w:r>
       <w:r>
         <w:rPr>
@@ -25124,8 +25956,74 @@
           <w:sz w:val="24"/>
           <w:szCs w:val="24"/>
         </w:rPr>
+        <w:t>WebApp</w:t>
+      </w:r>
+      <w:r>
+        <w:rPr>
+          <w:rFonts w:ascii="Times New Roman" w:hAnsi="Times New Roman" w:cs="Times New Roman"/>
+          <w:i/>
+          <w:sz w:val="24"/>
+          <w:szCs w:val="24"/>
+        </w:rPr>
+        <w:t xml:space="preserve">” (ALL) </w:t>
+      </w:r>
+      <w:r>
+        <w:rPr>
+          <w:rFonts w:ascii="Times New Roman" w:hAnsi="Times New Roman" w:cs="Times New Roman"/>
+          <w:i/>
+          <w:sz w:val="24"/>
+          <w:szCs w:val="24"/>
+        </w:rPr>
+        <w:t>WebApp</w:t>
+      </w:r>
+      <w:r>
+        <w:rPr>
+          <w:rFonts w:ascii="Times New Roman" w:hAnsi="Times New Roman" w:cs="Times New Roman"/>
+          <w:i/>
+          <w:sz w:val="24"/>
+          <w:szCs w:val="24"/>
+        </w:rPr>
+        <w:t xml:space="preserve">.   It will illustrate the purpose and complete declaration for the development of system.  It </w:t>
+      </w:r>
+      <w:proofErr w:type="spellStart"/>
+      <w:r>
+        <w:rPr>
+          <w:rFonts w:ascii="Times New Roman" w:hAnsi="Times New Roman" w:cs="Times New Roman"/>
+          <w:i/>
+          <w:sz w:val="24"/>
+          <w:szCs w:val="24"/>
+        </w:rPr>
+        <w:t>wi</w:t>
+      </w:r>
+      <w:proofErr w:type="spellEnd"/>
+      <w:r>
+        <w:rPr>
+          <w:rFonts w:ascii="Times New Roman" w:hAnsi="Times New Roman" w:cs="Times New Roman"/>
+          <w:i/>
+          <w:sz w:val="24"/>
+          <w:szCs w:val="24"/>
+        </w:rPr>
         <w:tab/>
-        <w:t>ll explain system</w:t>
+      </w:r>
+      <w:proofErr w:type="spellStart"/>
+      <w:r>
+        <w:rPr>
+          <w:rFonts w:ascii="Times New Roman" w:hAnsi="Times New Roman" w:cs="Times New Roman"/>
+          <w:i/>
+          <w:sz w:val="24"/>
+          <w:szCs w:val="24"/>
+        </w:rPr>
+        <w:t>ll</w:t>
+      </w:r>
+      <w:proofErr w:type="spellEnd"/>
+      <w:r>
+        <w:rPr>
+          <w:rFonts w:ascii="Times New Roman" w:hAnsi="Times New Roman" w:cs="Times New Roman"/>
+          <w:i/>
+          <w:sz w:val="24"/>
+          <w:szCs w:val="24"/>
+        </w:rPr>
+        <w:t xml:space="preserve"> explain system</w:t>
       </w:r>
     </w:p>
     <w:p>
@@ -25184,7 +26082,43 @@
           <w:sz w:val="24"/>
           <w:szCs w:val="24"/>
         </w:rPr>
-        <w:t>Bankruptcy Software” (ALL) software.   It will illustrate the purpose and complete declaration for t</w:t>
+        <w:t xml:space="preserve">Bankruptcy </w:t>
+      </w:r>
+      <w:r>
+        <w:rPr>
+          <w:rFonts w:ascii="Times New Roman" w:hAnsi="Times New Roman" w:cs="Times New Roman"/>
+          <w:i/>
+          <w:sz w:val="24"/>
+          <w:szCs w:val="24"/>
+        </w:rPr>
+        <w:t>WebApp</w:t>
+      </w:r>
+      <w:r>
+        <w:rPr>
+          <w:rFonts w:ascii="Times New Roman" w:hAnsi="Times New Roman" w:cs="Times New Roman"/>
+          <w:i/>
+          <w:sz w:val="24"/>
+          <w:szCs w:val="24"/>
+        </w:rPr>
+        <w:t xml:space="preserve">” (ALL) </w:t>
+      </w:r>
+      <w:r>
+        <w:rPr>
+          <w:rFonts w:ascii="Times New Roman" w:hAnsi="Times New Roman" w:cs="Times New Roman"/>
+          <w:i/>
+          <w:sz w:val="24"/>
+          <w:szCs w:val="24"/>
+        </w:rPr>
+        <w:t>WebApp</w:t>
+      </w:r>
+      <w:r>
+        <w:rPr>
+          <w:rFonts w:ascii="Times New Roman" w:hAnsi="Times New Roman" w:cs="Times New Roman"/>
+          <w:i/>
+          <w:sz w:val="24"/>
+          <w:szCs w:val="24"/>
+        </w:rPr>
+        <w:t>.   It will illustrate the purpose and complete declaration for t</w:t>
       </w:r>
       <w:r>
         <w:rPr>
@@ -25524,7 +26458,25 @@
                 <w:sz w:val="24"/>
                 <w:szCs w:val="24"/>
               </w:rPr>
-              <w:t>: A lawsuit filed in the bankruptcy court which is related to the debtor's bankruptcy case. Examples are complaints to determine the dischargeability of a debt and complaints to determine the extent and validity of liens.</w:t>
+              <w:t xml:space="preserve">: A lawsuit filed in the bankruptcy court which is related to the debtor's bankruptcy case. Examples are complaints to determine the </w:t>
+            </w:r>
+            <w:proofErr w:type="spellStart"/>
+            <w:r>
+              <w:rPr>
+                <w:rFonts w:ascii="Verdana" w:eastAsia="Times New Roman" w:hAnsi="Verdana" w:cs="Times New Roman"/>
+                <w:sz w:val="24"/>
+                <w:szCs w:val="24"/>
+              </w:rPr>
+              <w:t>dischargeability</w:t>
+            </w:r>
+            <w:proofErr w:type="spellEnd"/>
+            <w:r>
+              <w:rPr>
+                <w:rFonts w:ascii="Verdana" w:eastAsia="Times New Roman" w:hAnsi="Verdana" w:cs="Times New Roman"/>
+                <w:sz w:val="24"/>
+                <w:szCs w:val="24"/>
+              </w:rPr>
+              <w:t xml:space="preserve"> of a debt and complaints to determine the extent and validity of liens.</w:t>
             </w:r>
           </w:p>
           <w:p>
@@ -25827,16 +26779,7 @@
                 <w:sz w:val="24"/>
                 <w:szCs w:val="24"/>
               </w:rPr>
-              <w:t xml:space="preserve">to recover certain transfers of property such </w:t>
-            </w:r>
-            <w:r>
-              <w:rPr>
-                <w:rFonts w:ascii="Verdana" w:eastAsia="Times New Roman" w:hAnsi="Verdana" w:cs="Times New Roman"/>
-                <w:sz w:val="24"/>
-                <w:szCs w:val="24"/>
-              </w:rPr>
-              <w:lastRenderedPageBreak/>
-              <w:t>as </w:t>
+              <w:t>to recover certain transfers of property such as </w:t>
             </w:r>
             <w:hyperlink r:id="rId22" w:anchor="Preference" w:history="1">
               <w:r>
@@ -25884,7 +26827,16 @@
                 <w:sz w:val="24"/>
                 <w:szCs w:val="24"/>
               </w:rPr>
-              <w:t>created before the commencement of a bankruptcy case.  More on </w:t>
+              <w:t xml:space="preserve">created before the </w:t>
+            </w:r>
+            <w:r>
+              <w:rPr>
+                <w:rFonts w:ascii="Verdana" w:eastAsia="Times New Roman" w:hAnsi="Verdana" w:cs="Times New Roman"/>
+                <w:sz w:val="24"/>
+                <w:szCs w:val="24"/>
+              </w:rPr>
+              <w:lastRenderedPageBreak/>
+              <w:t>commencement of a bankruptcy case.  More on </w:t>
             </w:r>
             <w:hyperlink r:id="rId24" w:history="1">
               <w:r>
@@ -25950,7 +26902,25 @@
                 <w:sz w:val="24"/>
                 <w:szCs w:val="24"/>
               </w:rPr>
-              <w:t>governs bankruptcy proceedings. Bankruptcy is a matter of federal law and is, with the exception of exemptions, the same in every state.  When federal bankruptcy law conflicts with state law, federal law controls. Bankruptcy </w:t>
+              <w:t xml:space="preserve">governs bankruptcy proceedings. Bankruptcy is a matter of federal law and is, </w:t>
+            </w:r>
+            <w:proofErr w:type="gramStart"/>
+            <w:r>
+              <w:rPr>
+                <w:rFonts w:ascii="Verdana" w:eastAsia="Times New Roman" w:hAnsi="Verdana" w:cs="Times New Roman"/>
+                <w:sz w:val="24"/>
+                <w:szCs w:val="24"/>
+              </w:rPr>
+              <w:t>with the exception of</w:t>
+            </w:r>
+            <w:proofErr w:type="gramEnd"/>
+            <w:r>
+              <w:rPr>
+                <w:rFonts w:ascii="Verdana" w:eastAsia="Times New Roman" w:hAnsi="Verdana" w:cs="Times New Roman"/>
+                <w:sz w:val="24"/>
+                <w:szCs w:val="24"/>
+              </w:rPr>
+              <w:t xml:space="preserve"> exemptions, the same in every state.  When federal bankruptcy law conflicts with state law, federal law controls. Bankruptcy </w:t>
             </w:r>
             <w:hyperlink r:id="rId25" w:history="1">
               <w:r>
@@ -26273,7 +27243,25 @@
                 <w:sz w:val="24"/>
                 <w:szCs w:val="24"/>
               </w:rPr>
-              <w:t>: A repayment plan for individuals with debts falling below statutory levels which provides for repayment of some or all of the debts out of future income over 3 to 5 years.  More in </w:t>
+              <w:t xml:space="preserve">: A repayment plan for individuals with debts falling below statutory levels which provides for repayment of some or </w:t>
+            </w:r>
+            <w:proofErr w:type="gramStart"/>
+            <w:r>
+              <w:rPr>
+                <w:rFonts w:ascii="Verdana" w:eastAsia="Times New Roman" w:hAnsi="Verdana" w:cs="Times New Roman"/>
+                <w:sz w:val="24"/>
+                <w:szCs w:val="24"/>
+              </w:rPr>
+              <w:t>all of</w:t>
+            </w:r>
+            <w:proofErr w:type="gramEnd"/>
+            <w:r>
+              <w:rPr>
+                <w:rFonts w:ascii="Verdana" w:eastAsia="Times New Roman" w:hAnsi="Verdana" w:cs="Times New Roman"/>
+                <w:sz w:val="24"/>
+                <w:szCs w:val="24"/>
+              </w:rPr>
+              <w:t xml:space="preserve"> the debts out of future income over 3 to 5 years.  More in </w:t>
             </w:r>
             <w:hyperlink r:id="rId30" w:history="1">
               <w:r>
@@ -26367,16 +27355,34 @@
                 <w:sz w:val="24"/>
                 <w:szCs w:val="24"/>
               </w:rPr>
-              <w:t xml:space="preserve">.  A  creditor with rights in collateral is a secured creditor and has additional protections in the Bankruptcy Code for the claim secured by collateral.  The measure of the secured claim is the value of the collateral available to secure the claim:  it </w:t>
-            </w:r>
+              <w:t xml:space="preserve">.  </w:t>
+            </w:r>
+            <w:proofErr w:type="gramStart"/>
             <w:r>
               <w:rPr>
                 <w:rFonts w:ascii="Verdana" w:eastAsia="Times New Roman" w:hAnsi="Verdana" w:cs="Times New Roman"/>
                 <w:sz w:val="24"/>
                 <w:szCs w:val="24"/>
               </w:rPr>
+              <w:t>A  creditor</w:t>
+            </w:r>
+            <w:proofErr w:type="gramEnd"/>
+            <w:r>
+              <w:rPr>
+                <w:rFonts w:ascii="Verdana" w:eastAsia="Times New Roman" w:hAnsi="Verdana" w:cs="Times New Roman"/>
+                <w:sz w:val="24"/>
+                <w:szCs w:val="24"/>
+              </w:rPr>
+              <w:t xml:space="preserve"> with rights in collateral is a secured creditor and has additional protections in the Bankruptcy Code for the claim secured by collateral.  The measure of the secured claim is the value of the collateral available to secure the claim:  it is possible to have a lien on property that is subject to a senior lien or liens </w:t>
+            </w:r>
+            <w:r>
+              <w:rPr>
+                <w:rFonts w:ascii="Verdana" w:eastAsia="Times New Roman" w:hAnsi="Verdana" w:cs="Times New Roman"/>
+                <w:sz w:val="24"/>
+                <w:szCs w:val="24"/>
+              </w:rPr>
               <w:lastRenderedPageBreak/>
-              <w:t>is possible to have a lien on property that is subject to a senior lien or liens such that the security available to pay the claim is really without value to the junior creditor.   The general rule with respect to liens is "First in time, first in right."   More on </w:t>
+              <w:t>such that the security available to pay the claim is really without value to the junior creditor.   The general rule with respect to liens is "First in time, first in right."   More on </w:t>
             </w:r>
             <w:hyperlink r:id="rId32" w:history="1">
               <w:r>
@@ -26554,38 +27560,25 @@
                 <w:sz w:val="24"/>
                 <w:szCs w:val="24"/>
               </w:rPr>
-              <w:t> Used to describe debts that are not fixed in right at the time, but are dependent on some other event happening to fix the liability.</w:t>
-            </w:r>
-          </w:p>
-          <w:p>
-            <w:pPr>
-              <w:shd w:val="clear" w:color="auto" w:fill="FFFFFF"/>
-              <w:spacing w:before="100" w:beforeAutospacing="1" w:after="100" w:afterAutospacing="1" w:line="240" w:lineRule="auto"/>
+              <w:t xml:space="preserve"> Used to describe debts that are not fixed in right at the </w:t>
+            </w:r>
+            <w:proofErr w:type="gramStart"/>
+            <w:r>
               <w:rPr>
                 <w:rFonts w:ascii="Verdana" w:eastAsia="Times New Roman" w:hAnsi="Verdana" w:cs="Times New Roman"/>
                 <w:sz w:val="24"/>
                 <w:szCs w:val="24"/>
               </w:rPr>
-            </w:pPr>
-            <w:bookmarkStart w:id="53" w:name="Conversion"/>
-            <w:r>
-              <w:rPr>
-                <w:rFonts w:ascii="Verdana" w:eastAsia="Times New Roman" w:hAnsi="Verdana" w:cs="Times New Roman"/>
-                <w:b/>
-                <w:bCs/>
-                <w:sz w:val="24"/>
-                <w:szCs w:val="24"/>
-              </w:rPr>
-              <w:t>Conversion</w:t>
-            </w:r>
-            <w:bookmarkEnd w:id="53"/>
+              <w:t>time, but</w:t>
+            </w:r>
+            <w:proofErr w:type="gramEnd"/>
             <w:r>
               <w:rPr>
                 <w:rFonts w:ascii="Verdana" w:eastAsia="Times New Roman" w:hAnsi="Verdana" w:cs="Times New Roman"/>
                 <w:sz w:val="24"/>
                 <w:szCs w:val="24"/>
               </w:rPr>
-              <w:t>: Cases under the Code may be converted from one chapter to another chapter; for example, a Chapter 7 case may be converted to a case under Chapter 13 if the debtor is eligible for Chapter 13.  Even though the chapter of the Code which governs it changes, it remains the same case as originally filed.</w:t>
+              <w:t xml:space="preserve"> are dependent on some other event happening to fix the liability.</w:t>
             </w:r>
           </w:p>
           <w:p>
@@ -26598,7 +27591,7 @@
                 <w:szCs w:val="24"/>
               </w:rPr>
             </w:pPr>
-            <w:bookmarkStart w:id="54" w:name="Creditor"/>
+            <w:bookmarkStart w:id="53" w:name="Conversion"/>
             <w:r>
               <w:rPr>
                 <w:rFonts w:ascii="Verdana" w:eastAsia="Times New Roman" w:hAnsi="Verdana" w:cs="Times New Roman"/>
@@ -26607,26 +27600,16 @@
                 <w:sz w:val="24"/>
                 <w:szCs w:val="24"/>
               </w:rPr>
-              <w:t>Creditor</w:t>
-            </w:r>
-            <w:bookmarkEnd w:id="54"/>
-            <w:r>
-              <w:rPr>
-                <w:rFonts w:ascii="Verdana" w:eastAsia="Times New Roman" w:hAnsi="Verdana" w:cs="Times New Roman"/>
-                <w:b/>
-                <w:bCs/>
-                <w:sz w:val="24"/>
-                <w:szCs w:val="24"/>
-              </w:rPr>
-              <w:t>:</w:t>
-            </w:r>
+              <w:t>Conversion</w:t>
+            </w:r>
+            <w:bookmarkEnd w:id="53"/>
             <w:r>
               <w:rPr>
                 <w:rFonts w:ascii="Verdana" w:eastAsia="Times New Roman" w:hAnsi="Verdana" w:cs="Times New Roman"/>
                 <w:sz w:val="24"/>
                 <w:szCs w:val="24"/>
               </w:rPr>
-              <w:t>  The person or organization to whom the debtor owes money or has some other form of legal obligation.</w:t>
+              <w:t>: Cases under the Code may be converted from one chapter to another chapter; for example, a Chapter 7 case may be converted to a case under Chapter 13 if the debtor is eligible for Chapter 13.  Even though the chapter of the Code which governs it changes, it remains the same case as originally filed.</w:t>
             </w:r>
           </w:p>
           <w:p>
@@ -26639,7 +27622,7 @@
                 <w:szCs w:val="24"/>
               </w:rPr>
             </w:pPr>
-            <w:bookmarkStart w:id="55" w:name="Debtor"/>
+            <w:bookmarkStart w:id="54" w:name="Creditor"/>
             <w:r>
               <w:rPr>
                 <w:rFonts w:ascii="Verdana" w:eastAsia="Times New Roman" w:hAnsi="Verdana" w:cs="Times New Roman"/>
@@ -26648,16 +27631,75 @@
                 <w:sz w:val="24"/>
                 <w:szCs w:val="24"/>
               </w:rPr>
-              <w:t>Debtor:</w:t>
-            </w:r>
-            <w:bookmarkEnd w:id="55"/>
+              <w:t>Creditor</w:t>
+            </w:r>
+            <w:bookmarkEnd w:id="54"/>
+            <w:r>
+              <w:rPr>
+                <w:rFonts w:ascii="Verdana" w:eastAsia="Times New Roman" w:hAnsi="Verdana" w:cs="Times New Roman"/>
+                <w:b/>
+                <w:bCs/>
+                <w:sz w:val="24"/>
+                <w:szCs w:val="24"/>
+              </w:rPr>
+              <w:t>:</w:t>
+            </w:r>
             <w:r>
               <w:rPr>
                 <w:rFonts w:ascii="Verdana" w:eastAsia="Times New Roman" w:hAnsi="Verdana" w:cs="Times New Roman"/>
                 <w:sz w:val="24"/>
                 <w:szCs w:val="24"/>
               </w:rPr>
-              <w:t>  The debtor is the entity ( person, partnership or corporation) who is liable for debts, and who is the subject of a bankruptcy case.</w:t>
+              <w:t>  The person or organization to whom the debtor owes money or has some other form of legal obligation.</w:t>
+            </w:r>
+          </w:p>
+          <w:p>
+            <w:pPr>
+              <w:shd w:val="clear" w:color="auto" w:fill="FFFFFF"/>
+              <w:spacing w:before="100" w:beforeAutospacing="1" w:after="100" w:afterAutospacing="1" w:line="240" w:lineRule="auto"/>
+              <w:rPr>
+                <w:rFonts w:ascii="Verdana" w:eastAsia="Times New Roman" w:hAnsi="Verdana" w:cs="Times New Roman"/>
+                <w:sz w:val="24"/>
+                <w:szCs w:val="24"/>
+              </w:rPr>
+            </w:pPr>
+            <w:bookmarkStart w:id="55" w:name="Debtor"/>
+            <w:r>
+              <w:rPr>
+                <w:rFonts w:ascii="Verdana" w:eastAsia="Times New Roman" w:hAnsi="Verdana" w:cs="Times New Roman"/>
+                <w:b/>
+                <w:bCs/>
+                <w:sz w:val="24"/>
+                <w:szCs w:val="24"/>
+              </w:rPr>
+              <w:t>Debtor:</w:t>
+            </w:r>
+            <w:bookmarkEnd w:id="55"/>
+            <w:r>
+              <w:rPr>
+                <w:rFonts w:ascii="Verdana" w:eastAsia="Times New Roman" w:hAnsi="Verdana" w:cs="Times New Roman"/>
+                <w:sz w:val="24"/>
+                <w:szCs w:val="24"/>
+              </w:rPr>
+              <w:t xml:space="preserve">  The debtor is the entity </w:t>
+            </w:r>
+            <w:proofErr w:type="gramStart"/>
+            <w:r>
+              <w:rPr>
+                <w:rFonts w:ascii="Verdana" w:eastAsia="Times New Roman" w:hAnsi="Verdana" w:cs="Times New Roman"/>
+                <w:sz w:val="24"/>
+                <w:szCs w:val="24"/>
+              </w:rPr>
+              <w:t>( person</w:t>
+            </w:r>
+            <w:proofErr w:type="gramEnd"/>
+            <w:r>
+              <w:rPr>
+                <w:rFonts w:ascii="Verdana" w:eastAsia="Times New Roman" w:hAnsi="Verdana" w:cs="Times New Roman"/>
+                <w:sz w:val="24"/>
+                <w:szCs w:val="24"/>
+              </w:rPr>
+              <w:t>, partnership or corporation) who is liable for debts, and who is the subject of a bankruptcy case.</w:t>
             </w:r>
           </w:p>
           <w:p>
@@ -26738,7 +27780,25 @@
                 <w:sz w:val="24"/>
                 <w:szCs w:val="24"/>
               </w:rPr>
-              <w:t>:   Penalty for debtor misconduct with respect to the bankruptcy case or creditors as a whole.  The grounds on which the debtor's discharge may be denied are found in 11 U.S.C. 727.  When the debtor's discharge is denied, the debts that could have been discharged in that case cannot be discharged in any subsequent bankruptcy.  The administration of the case, the liquidation of assets and the recovery of avoidable transfers, continues for the benefit of creditors.   More on </w:t>
+              <w:t xml:space="preserve">:   Penalty for debtor misconduct with respect to the bankruptcy case or </w:t>
+            </w:r>
+            <w:proofErr w:type="gramStart"/>
+            <w:r>
+              <w:rPr>
+                <w:rFonts w:ascii="Verdana" w:eastAsia="Times New Roman" w:hAnsi="Verdana" w:cs="Times New Roman"/>
+                <w:sz w:val="24"/>
+                <w:szCs w:val="24"/>
+              </w:rPr>
+              <w:t>creditors as a whole</w:t>
+            </w:r>
+            <w:proofErr w:type="gramEnd"/>
+            <w:r>
+              <w:rPr>
+                <w:rFonts w:ascii="Verdana" w:eastAsia="Times New Roman" w:hAnsi="Verdana" w:cs="Times New Roman"/>
+                <w:sz w:val="24"/>
+                <w:szCs w:val="24"/>
+              </w:rPr>
+              <w:t>.  The grounds on which the debtor's discharge may be denied are found in 11 U.S.C. 727.  When the debtor's discharge is denied, the debts that could have been discharged in that case cannot be discharged in any subsequent bankruptcy.  The administration of the case, the liquidation of assets and the recovery of avoidable transfers, continues for the benefit of creditors.   More on </w:t>
             </w:r>
             <w:hyperlink r:id="rId37" w:history="1">
               <w:r>
@@ -26771,7 +27831,6 @@
                 <w:sz w:val="24"/>
                 <w:szCs w:val="24"/>
               </w:rPr>
-              <w:lastRenderedPageBreak/>
               <w:t>Discharge</w:t>
             </w:r>
             <w:bookmarkEnd w:id="56"/>
@@ -26823,6 +27882,7 @@
                 <w:sz w:val="24"/>
                 <w:szCs w:val="24"/>
               </w:rPr>
+              <w:lastRenderedPageBreak/>
               <w:t>Dischargeable</w:t>
             </w:r>
             <w:bookmarkEnd w:id="58"/>
@@ -27046,7 +28106,25 @@
                 <w:sz w:val="24"/>
                 <w:szCs w:val="24"/>
               </w:rPr>
-              <w:t>:   Exemptions are the lists of the kinds and values of property that is legally beyond the reach of creditors or the bankruptcy trustee.  The debtor in bankruptcy keeps the exempt property. What property may be exempted is determined by state and federal statutes, and varies from state to state. </w:t>
+              <w:t xml:space="preserve">:   Exemptions are the lists of the kinds and values of property that is legally beyond the reach of creditors or the bankruptcy trustee.  The debtor in bankruptcy keeps the exempt property. What property may be exempted is determined by state and federal </w:t>
+            </w:r>
+            <w:proofErr w:type="gramStart"/>
+            <w:r>
+              <w:rPr>
+                <w:rFonts w:ascii="Verdana" w:eastAsia="Times New Roman" w:hAnsi="Verdana" w:cs="Times New Roman"/>
+                <w:sz w:val="24"/>
+                <w:szCs w:val="24"/>
+              </w:rPr>
+              <w:t>statutes, and</w:t>
+            </w:r>
+            <w:proofErr w:type="gramEnd"/>
+            <w:r>
+              <w:rPr>
+                <w:rFonts w:ascii="Verdana" w:eastAsia="Times New Roman" w:hAnsi="Verdana" w:cs="Times New Roman"/>
+                <w:sz w:val="24"/>
+                <w:szCs w:val="24"/>
+              </w:rPr>
+              <w:t xml:space="preserve"> varies from state to state. </w:t>
             </w:r>
             <w:hyperlink r:id="rId44" w:history="1">
               <w:r>
@@ -27097,7 +28175,25 @@
                 <w:sz w:val="24"/>
                 <w:szCs w:val="24"/>
               </w:rPr>
-              <w:t>  one who is entrusted with duties on behalf of another.  The law requires the highest level of good faith,  loyalty and diligence of a fiduciary, higher than the common duty of care that we all owe one another.  The debtor in possession in a Chapter 11 is a fiduciary for the creditors, owing loyalty to the creditors and not the shareholders of the debtor.</w:t>
+              <w:t xml:space="preserve">  one who is entrusted with duties on behalf of another.  The law requires the highest level of good </w:t>
+            </w:r>
+            <w:proofErr w:type="gramStart"/>
+            <w:r>
+              <w:rPr>
+                <w:rFonts w:ascii="Verdana" w:eastAsia="Times New Roman" w:hAnsi="Verdana" w:cs="Times New Roman"/>
+                <w:sz w:val="24"/>
+                <w:szCs w:val="24"/>
+              </w:rPr>
+              <w:t>faith,  loyalty</w:t>
+            </w:r>
+            <w:proofErr w:type="gramEnd"/>
+            <w:r>
+              <w:rPr>
+                <w:rFonts w:ascii="Verdana" w:eastAsia="Times New Roman" w:hAnsi="Verdana" w:cs="Times New Roman"/>
+                <w:sz w:val="24"/>
+                <w:szCs w:val="24"/>
+              </w:rPr>
+              <w:t xml:space="preserve"> and diligence of a fiduciary, higher than the common duty of care that we all owe one another.  The debtor in possession in a Chapter 11 is a fiduciary for the creditors, owing loyalty to the creditors and not the shareholders of the debtor.</w:t>
             </w:r>
           </w:p>
           <w:p>
@@ -27148,7 +28244,16 @@
                 <w:sz w:val="24"/>
                 <w:szCs w:val="24"/>
               </w:rPr>
-              <w:t> for payment for which the creditor holds no</w:t>
+              <w:t xml:space="preserve"> for payment for which the creditor holds </w:t>
+            </w:r>
+            <w:proofErr w:type="spellStart"/>
+            <w:r>
+              <w:rPr>
+                <w:rFonts w:ascii="Verdana" w:eastAsia="Times New Roman" w:hAnsi="Verdana" w:cs="Times New Roman"/>
+                <w:sz w:val="24"/>
+                <w:szCs w:val="24"/>
+              </w:rPr>
+              <w:t>no</w:t>
             </w:r>
             <w:hyperlink r:id="rId46" w:anchor="Collateral:" w:history="1">
               <w:r>
@@ -27161,6 +28266,7 @@
                 </w:rPr>
                 <w:t>security</w:t>
               </w:r>
+              <w:proofErr w:type="spellEnd"/>
               <w:r>
                 <w:rPr>
                   <w:rFonts w:ascii="Verdana" w:eastAsia="Times New Roman" w:hAnsi="Verdana" w:cs="Times New Roman"/>
@@ -27176,47 +28282,57 @@
                 <w:sz w:val="24"/>
                 <w:szCs w:val="24"/>
               </w:rPr>
-              <w:t xml:space="preserve">(or collateral). If the available funds in the estate extend to payment of unsecured claims, the claims are paid in </w:t>
-            </w:r>
-            <w:r>
+              <w:t>(or collateral). If the available funds in the estate extend to payment of unsecured claims, the claims are paid in proportion to the size of the claim relative to the total of claims in the class of unsecured claims.</w:t>
+            </w:r>
+          </w:p>
+          <w:p>
+            <w:pPr>
+              <w:shd w:val="clear" w:color="auto" w:fill="FFFFFF"/>
+              <w:spacing w:before="100" w:beforeAutospacing="1" w:after="100" w:afterAutospacing="1" w:line="240" w:lineRule="auto"/>
               <w:rPr>
                 <w:rFonts w:ascii="Verdana" w:eastAsia="Times New Roman" w:hAnsi="Verdana" w:cs="Times New Roman"/>
                 <w:sz w:val="24"/>
                 <w:szCs w:val="24"/>
               </w:rPr>
+            </w:pPr>
+            <w:bookmarkStart w:id="64" w:name="Indemnify"/>
+            <w:bookmarkEnd w:id="64"/>
+            <w:r>
+              <w:rPr>
+                <w:rFonts w:ascii="Verdana" w:eastAsia="Times New Roman" w:hAnsi="Verdana" w:cs="Times New Roman"/>
+                <w:b/>
+                <w:bCs/>
+                <w:sz w:val="24"/>
+                <w:szCs w:val="24"/>
+              </w:rPr>
               <w:lastRenderedPageBreak/>
-              <w:t>proportion to the size of the claim relative to the total of claims in the class of unsecured claims.</w:t>
-            </w:r>
-          </w:p>
-          <w:p>
-            <w:pPr>
-              <w:shd w:val="clear" w:color="auto" w:fill="FFFFFF"/>
-              <w:spacing w:before="100" w:beforeAutospacing="1" w:after="100" w:afterAutospacing="1" w:line="240" w:lineRule="auto"/>
+              <w:t>Indemnify: </w:t>
+            </w:r>
+            <w:r>
               <w:rPr>
                 <w:rFonts w:ascii="Verdana" w:eastAsia="Times New Roman" w:hAnsi="Verdana" w:cs="Times New Roman"/>
                 <w:sz w:val="24"/>
                 <w:szCs w:val="24"/>
               </w:rPr>
-            </w:pPr>
-            <w:bookmarkStart w:id="64" w:name="Indemnify"/>
-            <w:bookmarkEnd w:id="64"/>
-            <w:r>
-              <w:rPr>
-                <w:rFonts w:ascii="Verdana" w:eastAsia="Times New Roman" w:hAnsi="Verdana" w:cs="Times New Roman"/>
-                <w:b/>
-                <w:bCs/>
-                <w:sz w:val="24"/>
-                <w:szCs w:val="24"/>
-              </w:rPr>
-              <w:t>Indemnify: </w:t>
-            </w:r>
+              <w:t xml:space="preserve">to guarantee against any loss which another might suffer. In bankruptcy, it is used to describe the undertaking of one spouse in a divorce to assume certain debts of the marriage and to see that the other spouse is not forced to pay. Also called a "hold </w:t>
+            </w:r>
+            <w:proofErr w:type="spellStart"/>
             <w:r>
               <w:rPr>
                 <w:rFonts w:ascii="Verdana" w:eastAsia="Times New Roman" w:hAnsi="Verdana" w:cs="Times New Roman"/>
                 <w:sz w:val="24"/>
                 <w:szCs w:val="24"/>
               </w:rPr>
-              <w:t>to guarantee against any loss which another might suffer. In bankruptcy, it is used to describe the undertaking of one spouse in a divorce to assume certain debts of the marriage and to see that the other spouse is not forced to pay. Also called a "hold hamrless" clause.</w:t>
+              <w:t>hamrless</w:t>
+            </w:r>
+            <w:proofErr w:type="spellEnd"/>
+            <w:r>
+              <w:rPr>
+                <w:rFonts w:ascii="Verdana" w:eastAsia="Times New Roman" w:hAnsi="Verdana" w:cs="Times New Roman"/>
+                <w:sz w:val="24"/>
+                <w:szCs w:val="24"/>
+              </w:rPr>
+              <w:t>" clause.</w:t>
             </w:r>
           </w:p>
           <w:p>
@@ -27316,38 +28432,74 @@
                 <w:sz w:val="24"/>
                 <w:szCs w:val="24"/>
               </w:rPr>
-              <w:t>A debt that is for a known number of dollars is liquidated.  An unliquidated debt is one where the debtor has liability, but the exact monetary measure of that liability is unknown.  Tort claims are usually unliquidated until a trial fixes the amount of the liability of the tort feasor.</w:t>
-            </w:r>
-          </w:p>
-          <w:p>
-            <w:pPr>
-              <w:shd w:val="clear" w:color="auto" w:fill="FFFFFF"/>
-              <w:spacing w:before="100" w:beforeAutospacing="1" w:after="100" w:afterAutospacing="1" w:line="240" w:lineRule="auto"/>
+              <w:t xml:space="preserve">A debt that is for a known number of dollars is liquidated.  An unliquidated debt is one where the debtor has liability, but the exact monetary measure of that liability is unknown.  Tort claims are usually unliquidated until a trial fixes the amount of the liability of the tort </w:t>
+            </w:r>
+            <w:proofErr w:type="spellStart"/>
+            <w:r>
               <w:rPr>
                 <w:rFonts w:ascii="Verdana" w:eastAsia="Times New Roman" w:hAnsi="Verdana" w:cs="Times New Roman"/>
                 <w:sz w:val="24"/>
                 <w:szCs w:val="24"/>
               </w:rPr>
-            </w:pPr>
-            <w:bookmarkStart w:id="67" w:name="Means_test"/>
-            <w:bookmarkEnd w:id="67"/>
-            <w:r>
-              <w:rPr>
-                <w:rFonts w:ascii="Verdana" w:eastAsia="Times New Roman" w:hAnsi="Verdana" w:cs="Times New Roman"/>
-                <w:b/>
-                <w:bCs/>
-                <w:sz w:val="24"/>
-                <w:szCs w:val="24"/>
-              </w:rPr>
-              <w:t>Means Test: </w:t>
-            </w:r>
+              <w:t>feasor</w:t>
+            </w:r>
+            <w:proofErr w:type="spellEnd"/>
             <w:r>
               <w:rPr>
                 <w:rFonts w:ascii="Verdana" w:eastAsia="Times New Roman" w:hAnsi="Verdana" w:cs="Times New Roman"/>
                 <w:sz w:val="24"/>
                 <w:szCs w:val="24"/>
               </w:rPr>
-              <w:t>Added to the Code in 2005, the means test is intented to screen out those filing Chapter 7 who are supposedly able to repay some part of their debts. The test is found in Official Form </w:t>
+              <w:t>.</w:t>
+            </w:r>
+          </w:p>
+          <w:p>
+            <w:pPr>
+              <w:shd w:val="clear" w:color="auto" w:fill="FFFFFF"/>
+              <w:spacing w:before="100" w:beforeAutospacing="1" w:after="100" w:afterAutospacing="1" w:line="240" w:lineRule="auto"/>
+              <w:rPr>
+                <w:rFonts w:ascii="Verdana" w:eastAsia="Times New Roman" w:hAnsi="Verdana" w:cs="Times New Roman"/>
+                <w:sz w:val="24"/>
+                <w:szCs w:val="24"/>
+              </w:rPr>
+            </w:pPr>
+            <w:bookmarkStart w:id="67" w:name="Means_test"/>
+            <w:bookmarkEnd w:id="67"/>
+            <w:r>
+              <w:rPr>
+                <w:rFonts w:ascii="Verdana" w:eastAsia="Times New Roman" w:hAnsi="Verdana" w:cs="Times New Roman"/>
+                <w:b/>
+                <w:bCs/>
+                <w:sz w:val="24"/>
+                <w:szCs w:val="24"/>
+              </w:rPr>
+              <w:t>Means Test: </w:t>
+            </w:r>
+            <w:r>
+              <w:rPr>
+                <w:rFonts w:ascii="Verdana" w:eastAsia="Times New Roman" w:hAnsi="Verdana" w:cs="Times New Roman"/>
+                <w:sz w:val="24"/>
+                <w:szCs w:val="24"/>
+              </w:rPr>
+              <w:t xml:space="preserve">Added to the Code in 2005, the means test is </w:t>
+            </w:r>
+            <w:proofErr w:type="spellStart"/>
+            <w:r>
+              <w:rPr>
+                <w:rFonts w:ascii="Verdana" w:eastAsia="Times New Roman" w:hAnsi="Verdana" w:cs="Times New Roman"/>
+                <w:sz w:val="24"/>
+                <w:szCs w:val="24"/>
+              </w:rPr>
+              <w:t>intented</w:t>
+            </w:r>
+            <w:proofErr w:type="spellEnd"/>
+            <w:r>
+              <w:rPr>
+                <w:rFonts w:ascii="Verdana" w:eastAsia="Times New Roman" w:hAnsi="Verdana" w:cs="Times New Roman"/>
+                <w:sz w:val="24"/>
+                <w:szCs w:val="24"/>
+              </w:rPr>
+              <w:t xml:space="preserve"> to screen out those filing Chapter 7 who are supposedly able to repay some part of their debts. The test is found in Official Form </w:t>
             </w:r>
             <w:hyperlink r:id="rId48" w:tgtFrame="_blank" w:history="1">
               <w:r>
@@ -27409,7 +28561,18 @@
                 <w:sz w:val="24"/>
                 <w:szCs w:val="24"/>
               </w:rPr>
-              <w:t>Meeting of creditors</w:t>
+              <w:t xml:space="preserve">Meeting of </w:t>
+            </w:r>
+            <w:proofErr w:type="gramStart"/>
+            <w:r>
+              <w:rPr>
+                <w:rFonts w:ascii="Verdana" w:eastAsia="Times New Roman" w:hAnsi="Verdana" w:cs="Times New Roman"/>
+                <w:b/>
+                <w:bCs/>
+                <w:sz w:val="24"/>
+                <w:szCs w:val="24"/>
+              </w:rPr>
+              <w:t>creditors</w:t>
             </w:r>
             <w:bookmarkEnd w:id="68"/>
             <w:r>
@@ -27428,7 +28591,16 @@
                 <w:sz w:val="24"/>
                 <w:szCs w:val="24"/>
               </w:rPr>
-              <w:t>The debtor must appear at a meeting with the trustee to be examined under oath about assets and liabilities.  Creditors are invited but seldom attend.  The meeting is sometimes called the 341 meeting, after the section of the Bankruptcy Code that requires it.  </w:t>
+              <w:t>The</w:t>
+            </w:r>
+            <w:proofErr w:type="gramEnd"/>
+            <w:r>
+              <w:rPr>
+                <w:rFonts w:ascii="Verdana" w:eastAsia="Times New Roman" w:hAnsi="Verdana" w:cs="Times New Roman"/>
+                <w:sz w:val="24"/>
+                <w:szCs w:val="24"/>
+              </w:rPr>
+              <w:t xml:space="preserve"> debtor must appear at a meeting with the trustee to be examined under oath about assets and liabilities.  Creditors are invited but seldom attend.  The meeting is sometimes called the 341 meeting, after the section of the Bankruptcy Code that requires it.  </w:t>
             </w:r>
             <w:hyperlink r:id="rId50" w:history="1">
               <w:r>
@@ -27495,7 +28667,25 @@
                 <w:sz w:val="24"/>
                 <w:szCs w:val="24"/>
               </w:rPr>
-              <w:t>   A debt that cannot be eliminated in bankruptcy.  Non dischargeable debts remain legally enforceable despite the bankruptcy discharge.  The Code's list of non dischargeable debts is found at </w:t>
+              <w:t xml:space="preserve">   A debt that cannot be eliminated in bankruptcy.  Non dischargeable debts remain legally enforceable despite the bankruptcy discharge.  The Code's list of </w:t>
+            </w:r>
+            <w:proofErr w:type="spellStart"/>
+            <w:r>
+              <w:rPr>
+                <w:rFonts w:ascii="Verdana" w:eastAsia="Times New Roman" w:hAnsi="Verdana" w:cs="Times New Roman"/>
+                <w:sz w:val="24"/>
+                <w:szCs w:val="24"/>
+              </w:rPr>
+              <w:t>non dischargeable</w:t>
+            </w:r>
+            <w:proofErr w:type="spellEnd"/>
+            <w:r>
+              <w:rPr>
+                <w:rFonts w:ascii="Verdana" w:eastAsia="Times New Roman" w:hAnsi="Verdana" w:cs="Times New Roman"/>
+                <w:sz w:val="24"/>
+                <w:szCs w:val="24"/>
+              </w:rPr>
+              <w:t xml:space="preserve"> debts is found at </w:t>
             </w:r>
             <w:hyperlink r:id="rId51" w:history="1">
               <w:r>
@@ -27566,16 +28756,25 @@
                 <w:sz w:val="24"/>
                 <w:szCs w:val="24"/>
               </w:rPr>
-              <w:t xml:space="preserve">  When a secured creditor has taken the required steps to perfect his lien, the lien is senior to any liens that arise after perfection.  A mortgage is perfected by recording it with the county recorder;  a lien in personal property is perfected by filing a financing statement with the secretary of state.  An unperfected lien is valid between the debtor and the secured creditor, but may be behind liens created later in time, but </w:t>
-            </w:r>
+              <w:t xml:space="preserve">  When a secured creditor has taken the required steps to perfect his lien, the lien is senior to any liens that arise after perfection.  A mortgage is perfected by recording it with the county </w:t>
+            </w:r>
+            <w:proofErr w:type="gramStart"/>
             <w:r>
               <w:rPr>
                 <w:rFonts w:ascii="Verdana" w:eastAsia="Times New Roman" w:hAnsi="Verdana" w:cs="Times New Roman"/>
                 <w:sz w:val="24"/>
                 <w:szCs w:val="24"/>
               </w:rPr>
-              <w:lastRenderedPageBreak/>
-              <w:t>perfected earlier than the lien in question.  An unperfected lien can be </w:t>
+              <w:t>recorder;  a</w:t>
+            </w:r>
+            <w:proofErr w:type="gramEnd"/>
+            <w:r>
+              <w:rPr>
+                <w:rFonts w:ascii="Verdana" w:eastAsia="Times New Roman" w:hAnsi="Verdana" w:cs="Times New Roman"/>
+                <w:sz w:val="24"/>
+                <w:szCs w:val="24"/>
+              </w:rPr>
+              <w:t xml:space="preserve"> lien in personal property is perfected by filing a financing statement with the secretary of state.  An unperfected lien is valid between the debtor and the secured creditor, but may be behind liens created later in time, but perfected earlier than the lien in question.  An unperfected lien can be </w:t>
             </w:r>
             <w:hyperlink r:id="rId53" w:anchor="Avoidance" w:history="1">
               <w:r>
@@ -27634,7 +28833,16 @@
                 <w:sz w:val="24"/>
                 <w:szCs w:val="24"/>
               </w:rPr>
-              <w:t>: Assets, such as cars, stock, furniture, etc., that is not real estate or affixed to real property, </w:t>
+              <w:t xml:space="preserve">: Assets, such as cars, stock, furniture, etc., that is not </w:t>
+            </w:r>
+            <w:r>
+              <w:rPr>
+                <w:rFonts w:ascii="Verdana" w:eastAsia="Times New Roman" w:hAnsi="Verdana" w:cs="Times New Roman"/>
+                <w:sz w:val="24"/>
+                <w:szCs w:val="24"/>
+              </w:rPr>
+              <w:lastRenderedPageBreak/>
+              <w:t>real estate or affixed to real property, </w:t>
             </w:r>
             <w:r>
               <w:rPr>
@@ -27690,7 +28898,25 @@
                 <w:sz w:val="24"/>
                 <w:szCs w:val="24"/>
               </w:rPr>
-              <w:t>.   Events are frequently described as "prepetition", happening before the bankruptcy petition was filed, and "post petition", after the bankruptcy was initiated.</w:t>
+              <w:t>.   Events are frequently described as "prepetition", happening before the bankruptcy petition was filed, and "</w:t>
+            </w:r>
+            <w:proofErr w:type="spellStart"/>
+            <w:r>
+              <w:rPr>
+                <w:rFonts w:ascii="Verdana" w:eastAsia="Times New Roman" w:hAnsi="Verdana" w:cs="Times New Roman"/>
+                <w:sz w:val="24"/>
+                <w:szCs w:val="24"/>
+              </w:rPr>
+              <w:t>post petition</w:t>
+            </w:r>
+            <w:proofErr w:type="spellEnd"/>
+            <w:r>
+              <w:rPr>
+                <w:rFonts w:ascii="Verdana" w:eastAsia="Times New Roman" w:hAnsi="Verdana" w:cs="Times New Roman"/>
+                <w:sz w:val="24"/>
+                <w:szCs w:val="24"/>
+              </w:rPr>
+              <w:t>", after the bankruptcy was initiated.</w:t>
             </w:r>
           </w:p>
           <w:p>
@@ -27800,7 +29026,25 @@
                 <w:sz w:val="24"/>
                 <w:szCs w:val="24"/>
               </w:rPr>
-              <w:t> Claims or events arising before the commencement of the bankruptcy case, that is, before the filing of the bankruptcy petition.  Generally only pre petition debts may be </w:t>
+              <w:t xml:space="preserve"> Claims or events arising before the commencement of the bankruptcy case, that is, before the filing of the bankruptcy petition.  Generally only </w:t>
+            </w:r>
+            <w:proofErr w:type="spellStart"/>
+            <w:r>
+              <w:rPr>
+                <w:rFonts w:ascii="Verdana" w:eastAsia="Times New Roman" w:hAnsi="Verdana" w:cs="Times New Roman"/>
+                <w:sz w:val="24"/>
+                <w:szCs w:val="24"/>
+              </w:rPr>
+              <w:t>pre petition</w:t>
+            </w:r>
+            <w:proofErr w:type="spellEnd"/>
+            <w:r>
+              <w:rPr>
+                <w:rFonts w:ascii="Verdana" w:eastAsia="Times New Roman" w:hAnsi="Verdana" w:cs="Times New Roman"/>
+                <w:sz w:val="24"/>
+                <w:szCs w:val="24"/>
+              </w:rPr>
+              <w:t xml:space="preserve"> debts may be </w:t>
             </w:r>
             <w:hyperlink r:id="rId57" w:anchor="Discharge" w:history="1">
               <w:r>
@@ -27932,7 +29176,16 @@
                 <w:sz w:val="24"/>
                 <w:szCs w:val="24"/>
               </w:rPr>
-              <w:t> are paid.</w:t>
+              <w:t xml:space="preserve"> are </w:t>
+            </w:r>
+            <w:proofErr w:type="spellStart"/>
+            <w:r>
+              <w:rPr>
+                <w:rFonts w:ascii="Verdana" w:eastAsia="Times New Roman" w:hAnsi="Verdana" w:cs="Times New Roman"/>
+                <w:sz w:val="24"/>
+                <w:szCs w:val="24"/>
+              </w:rPr>
+              <w:t>paid.</w:t>
             </w:r>
             <w:hyperlink r:id="rId60" w:history="1">
               <w:r>
@@ -27943,7 +29196,18 @@
                   <w:szCs w:val="24"/>
                   <w:u w:val="single"/>
                 </w:rPr>
-                <w:t>Priorities listed</w:t>
+                <w:t>Priorities</w:t>
+              </w:r>
+              <w:proofErr w:type="spellEnd"/>
+              <w:r>
+                <w:rPr>
+                  <w:rFonts w:ascii="Verdana" w:eastAsia="Times New Roman" w:hAnsi="Verdana" w:cs="Times New Roman"/>
+                  <w:color w:val="0000FF"/>
+                  <w:sz w:val="24"/>
+                  <w:szCs w:val="24"/>
+                  <w:u w:val="single"/>
+                </w:rPr>
+                <w:t xml:space="preserve"> listed</w:t>
               </w:r>
             </w:hyperlink>
             <w:r>
@@ -28094,7 +29358,6 @@
                 <w:sz w:val="24"/>
                 <w:szCs w:val="24"/>
               </w:rPr>
-              <w:lastRenderedPageBreak/>
               <w:t>Reaffirm</w:t>
             </w:r>
             <w:bookmarkEnd w:id="79"/>
@@ -28114,7 +29377,52 @@
                 <w:sz w:val="24"/>
                 <w:szCs w:val="24"/>
               </w:rPr>
-              <w:t>  The debtor can chose to waive the discharge as to a debt that is reaffirmed. Generally, the parties to the reaffirmed debt have the same rights and liabilities that each had prior to the bankruptcy filing: the debtor is obligated to pay and the creditor can sue or repossess if the debtor doesn't pay.  </w:t>
+              <w:t xml:space="preserve">  The debtor can </w:t>
+            </w:r>
+            <w:proofErr w:type="gramStart"/>
+            <w:r>
+              <w:rPr>
+                <w:rFonts w:ascii="Verdana" w:eastAsia="Times New Roman" w:hAnsi="Verdana" w:cs="Times New Roman"/>
+                <w:sz w:val="24"/>
+                <w:szCs w:val="24"/>
+              </w:rPr>
+              <w:t>chose</w:t>
+            </w:r>
+            <w:proofErr w:type="gramEnd"/>
+            <w:r>
+              <w:rPr>
+                <w:rFonts w:ascii="Verdana" w:eastAsia="Times New Roman" w:hAnsi="Verdana" w:cs="Times New Roman"/>
+                <w:sz w:val="24"/>
+                <w:szCs w:val="24"/>
+              </w:rPr>
+              <w:t xml:space="preserve"> to waive the discharge as to a debt that is reaffirmed. Generally, the parties to the reaffirmed debt have the same rights and liabilities that each had prior to the bankruptcy filing: the debtor </w:t>
+            </w:r>
+            <w:r>
+              <w:rPr>
+                <w:rFonts w:ascii="Verdana" w:eastAsia="Times New Roman" w:hAnsi="Verdana" w:cs="Times New Roman"/>
+                <w:sz w:val="24"/>
+                <w:szCs w:val="24"/>
+              </w:rPr>
+              <w:lastRenderedPageBreak/>
+              <w:t xml:space="preserve">is obligated to </w:t>
+            </w:r>
+            <w:proofErr w:type="gramStart"/>
+            <w:r>
+              <w:rPr>
+                <w:rFonts w:ascii="Verdana" w:eastAsia="Times New Roman" w:hAnsi="Verdana" w:cs="Times New Roman"/>
+                <w:sz w:val="24"/>
+                <w:szCs w:val="24"/>
+              </w:rPr>
+              <w:t>pay</w:t>
+            </w:r>
+            <w:proofErr w:type="gramEnd"/>
+            <w:r>
+              <w:rPr>
+                <w:rFonts w:ascii="Verdana" w:eastAsia="Times New Roman" w:hAnsi="Verdana" w:cs="Times New Roman"/>
+                <w:sz w:val="24"/>
+                <w:szCs w:val="24"/>
+              </w:rPr>
+              <w:t xml:space="preserve"> and the creditor can sue or repossess if the debtor doesn't pay.  </w:t>
             </w:r>
             <w:hyperlink r:id="rId63" w:history="1">
               <w:r>
@@ -28538,7 +29846,7 @@
 </file>
 
 <file path=word/endnotes.xml><?xml version="1.0" encoding="utf-8"?>
-<w:endnotes xmlns:wpc="http://schemas.microsoft.com/office/word/2010/wordprocessingCanvas" xmlns:cx="http://schemas.microsoft.com/office/drawing/2014/chartex" xmlns:cx1="http://schemas.microsoft.com/office/drawing/2015/9/8/chartex" xmlns:cx2="http://schemas.microsoft.com/office/drawing/2015/10/21/chartex" xmlns:mc="http://schemas.openxmlformats.org/markup-compatibility/2006" xmlns:o="urn:schemas-microsoft-com:office:office" xmlns:r="http://schemas.openxmlformats.org/officeDocument/2006/relationships" xmlns:m="http://schemas.openxmlformats.org/officeDocument/2006/math" xmlns:v="urn:schemas-microsoft-com:vml" xmlns:wp14="http://schemas.microsoft.com/office/word/2010/wordprocessingDrawing" xmlns:wp="http://schemas.openxmlformats.org/drawingml/2006/wordprocessingDrawing" xmlns:w10="urn:schemas-microsoft-com:office:word" xmlns:w="http://schemas.openxmlformats.org/wordprocessingml/2006/main" xmlns:w14="http://schemas.microsoft.com/office/word/2010/wordml" xmlns:w15="http://schemas.microsoft.com/office/word/2012/wordml" xmlns:w16se="http://schemas.microsoft.com/office/word/2015/wordml/symex" xmlns:wpg="http://schemas.microsoft.com/office/word/2010/wordprocessingGroup" xmlns:wpi="http://schemas.microsoft.com/office/word/2010/wordprocessingInk" xmlns:wne="http://schemas.microsoft.com/office/word/2006/wordml" xmlns:wps="http://schemas.microsoft.com/office/word/2010/wordprocessingShape" mc:Ignorable="w14 w15 w16se wp14">
+<w:endnotes xmlns:wpc="http://schemas.microsoft.com/office/word/2010/wordprocessingCanvas" xmlns:cx="http://schemas.microsoft.com/office/drawing/2014/chartex" xmlns:cx1="http://schemas.microsoft.com/office/drawing/2015/9/8/chartex" xmlns:cx2="http://schemas.microsoft.com/office/drawing/2015/10/21/chartex" xmlns:cx3="http://schemas.microsoft.com/office/drawing/2016/5/9/chartex" xmlns:cx4="http://schemas.microsoft.com/office/drawing/2016/5/10/chartex" xmlns:cx5="http://schemas.microsoft.com/office/drawing/2016/5/11/chartex" xmlns:cx6="http://schemas.microsoft.com/office/drawing/2016/5/12/chartex" xmlns:cx7="http://schemas.microsoft.com/office/drawing/2016/5/13/chartex" xmlns:cx8="http://schemas.microsoft.com/office/drawing/2016/5/14/chartex" xmlns:mc="http://schemas.openxmlformats.org/markup-compatibility/2006" xmlns:aink="http://schemas.microsoft.com/office/drawing/2016/ink" xmlns:am3d="http://schemas.microsoft.com/office/drawing/2017/model3d" xmlns:o="urn:schemas-microsoft-com:office:office" xmlns:r="http://schemas.openxmlformats.org/officeDocument/2006/relationships" xmlns:m="http://schemas.openxmlformats.org/officeDocument/2006/math" xmlns:v="urn:schemas-microsoft-com:vml" xmlns:wp14="http://schemas.microsoft.com/office/word/2010/wordprocessingDrawing" xmlns:wp="http://schemas.openxmlformats.org/drawingml/2006/wordprocessingDrawing" xmlns:w10="urn:schemas-microsoft-com:office:word" xmlns:w="http://schemas.openxmlformats.org/wordprocessingml/2006/main" xmlns:w14="http://schemas.microsoft.com/office/word/2010/wordml" xmlns:w15="http://schemas.microsoft.com/office/word/2012/wordml" xmlns:w16cid="http://schemas.microsoft.com/office/word/2016/wordml/cid" xmlns:w16se="http://schemas.microsoft.com/office/word/2015/wordml/symex" xmlns:wpg="http://schemas.microsoft.com/office/word/2010/wordprocessingGroup" xmlns:wpi="http://schemas.microsoft.com/office/word/2010/wordprocessingInk" xmlns:wne="http://schemas.microsoft.com/office/word/2006/wordml" xmlns:wps="http://schemas.microsoft.com/office/word/2010/wordprocessingShape" mc:Ignorable="w14 w15 w16se w16cid wp14">
   <w:endnote w:type="separator" w:id="-1">
     <w:p>
       <w:pPr>
@@ -28563,7 +29871,7 @@
 </file>
 
 <file path=word/footnotes.xml><?xml version="1.0" encoding="utf-8"?>
-<w:footnotes xmlns:wpc="http://schemas.microsoft.com/office/word/2010/wordprocessingCanvas" xmlns:cx="http://schemas.microsoft.com/office/drawing/2014/chartex" xmlns:cx1="http://schemas.microsoft.com/office/drawing/2015/9/8/chartex" xmlns:cx2="http://schemas.microsoft.com/office/drawing/2015/10/21/chartex" xmlns:mc="http://schemas.openxmlformats.org/markup-compatibility/2006" xmlns:o="urn:schemas-microsoft-com:office:office" xmlns:r="http://schemas.openxmlformats.org/officeDocument/2006/relationships" xmlns:m="http://schemas.openxmlformats.org/officeDocument/2006/math" xmlns:v="urn:schemas-microsoft-com:vml" xmlns:wp14="http://schemas.microsoft.com/office/word/2010/wordprocessingDrawing" xmlns:wp="http://schemas.openxmlformats.org/drawingml/2006/wordprocessingDrawing" xmlns:w10="urn:schemas-microsoft-com:office:word" xmlns:w="http://schemas.openxmlformats.org/wordprocessingml/2006/main" xmlns:w14="http://schemas.microsoft.com/office/word/2010/wordml" xmlns:w15="http://schemas.microsoft.com/office/word/2012/wordml" xmlns:w16se="http://schemas.microsoft.com/office/word/2015/wordml/symex" xmlns:wpg="http://schemas.microsoft.com/office/word/2010/wordprocessingGroup" xmlns:wpi="http://schemas.microsoft.com/office/word/2010/wordprocessingInk" xmlns:wne="http://schemas.microsoft.com/office/word/2006/wordml" xmlns:wps="http://schemas.microsoft.com/office/word/2010/wordprocessingShape" mc:Ignorable="w14 w15 w16se wp14">
+<w:footnotes xmlns:wpc="http://schemas.microsoft.com/office/word/2010/wordprocessingCanvas" xmlns:cx="http://schemas.microsoft.com/office/drawing/2014/chartex" xmlns:cx1="http://schemas.microsoft.com/office/drawing/2015/9/8/chartex" xmlns:cx2="http://schemas.microsoft.com/office/drawing/2015/10/21/chartex" xmlns:cx3="http://schemas.microsoft.com/office/drawing/2016/5/9/chartex" xmlns:cx4="http://schemas.microsoft.com/office/drawing/2016/5/10/chartex" xmlns:cx5="http://schemas.microsoft.com/office/drawing/2016/5/11/chartex" xmlns:cx6="http://schemas.microsoft.com/office/drawing/2016/5/12/chartex" xmlns:cx7="http://schemas.microsoft.com/office/drawing/2016/5/13/chartex" xmlns:cx8="http://schemas.microsoft.com/office/drawing/2016/5/14/chartex" xmlns:mc="http://schemas.openxmlformats.org/markup-compatibility/2006" xmlns:aink="http://schemas.microsoft.com/office/drawing/2016/ink" xmlns:am3d="http://schemas.microsoft.com/office/drawing/2017/model3d" xmlns:o="urn:schemas-microsoft-com:office:office" xmlns:r="http://schemas.openxmlformats.org/officeDocument/2006/relationships" xmlns:m="http://schemas.openxmlformats.org/officeDocument/2006/math" xmlns:v="urn:schemas-microsoft-com:vml" xmlns:wp14="http://schemas.microsoft.com/office/word/2010/wordprocessingDrawing" xmlns:wp="http://schemas.openxmlformats.org/drawingml/2006/wordprocessingDrawing" xmlns:w10="urn:schemas-microsoft-com:office:word" xmlns:w="http://schemas.openxmlformats.org/wordprocessingml/2006/main" xmlns:w14="http://schemas.microsoft.com/office/word/2010/wordml" xmlns:w15="http://schemas.microsoft.com/office/word/2012/wordml" xmlns:w16cid="http://schemas.microsoft.com/office/word/2016/wordml/cid" xmlns:w16se="http://schemas.microsoft.com/office/word/2015/wordml/symex" xmlns:wpg="http://schemas.microsoft.com/office/word/2010/wordprocessingGroup" xmlns:wpi="http://schemas.microsoft.com/office/word/2010/wordprocessingInk" xmlns:wne="http://schemas.microsoft.com/office/word/2006/wordml" xmlns:wps="http://schemas.microsoft.com/office/word/2010/wordprocessingShape" mc:Ignorable="w14 w15 w16se w16cid wp14">
   <w:footnote w:type="separator" w:id="-1">
     <w:p>
       <w:pPr>
@@ -28588,7 +29896,7 @@
 </file>
 
 <file path=word/numbering.xml><?xml version="1.0" encoding="utf-8"?>
-<w:numbering xmlns:wpc="http://schemas.microsoft.com/office/word/2010/wordprocessingCanvas" xmlns:cx="http://schemas.microsoft.com/office/drawing/2014/chartex" xmlns:cx1="http://schemas.microsoft.com/office/drawing/2015/9/8/chartex" xmlns:cx2="http://schemas.microsoft.com/office/drawing/2015/10/21/chartex" xmlns:mc="http://schemas.openxmlformats.org/markup-compatibility/2006" xmlns:o="urn:schemas-microsoft-com:office:office" xmlns:r="http://schemas.openxmlformats.org/officeDocument/2006/relationships" xmlns:m="http://schemas.openxmlformats.org/officeDocument/2006/math" xmlns:v="urn:schemas-microsoft-com:vml" xmlns:wp14="http://schemas.microsoft.com/office/word/2010/wordprocessingDrawing" xmlns:wp="http://schemas.openxmlformats.org/drawingml/2006/wordprocessingDrawing" xmlns:w10="urn:schemas-microsoft-com:office:word" xmlns:w="http://schemas.openxmlformats.org/wordprocessingml/2006/main" xmlns:w14="http://schemas.microsoft.com/office/word/2010/wordml" xmlns:w15="http://schemas.microsoft.com/office/word/2012/wordml" xmlns:w16se="http://schemas.microsoft.com/office/word/2015/wordml/symex" xmlns:wpg="http://schemas.microsoft.com/office/word/2010/wordprocessingGroup" xmlns:wpi="http://schemas.microsoft.com/office/word/2010/wordprocessingInk" xmlns:wne="http://schemas.microsoft.com/office/word/2006/wordml" xmlns:wps="http://schemas.microsoft.com/office/word/2010/wordprocessingShape" mc:Ignorable="w14 w15 w16se wp14">
+<w:numbering xmlns:wpc="http://schemas.microsoft.com/office/word/2010/wordprocessingCanvas" xmlns:cx="http://schemas.microsoft.com/office/drawing/2014/chartex" xmlns:cx1="http://schemas.microsoft.com/office/drawing/2015/9/8/chartex" xmlns:cx2="http://schemas.microsoft.com/office/drawing/2015/10/21/chartex" xmlns:cx3="http://schemas.microsoft.com/office/drawing/2016/5/9/chartex" xmlns:cx4="http://schemas.microsoft.com/office/drawing/2016/5/10/chartex" xmlns:cx5="http://schemas.microsoft.com/office/drawing/2016/5/11/chartex" xmlns:cx6="http://schemas.microsoft.com/office/drawing/2016/5/12/chartex" xmlns:cx7="http://schemas.microsoft.com/office/drawing/2016/5/13/chartex" xmlns:cx8="http://schemas.microsoft.com/office/drawing/2016/5/14/chartex" xmlns:mc="http://schemas.openxmlformats.org/markup-compatibility/2006" xmlns:aink="http://schemas.microsoft.com/office/drawing/2016/ink" xmlns:am3d="http://schemas.microsoft.com/office/drawing/2017/model3d" xmlns:o="urn:schemas-microsoft-com:office:office" xmlns:r="http://schemas.openxmlformats.org/officeDocument/2006/relationships" xmlns:m="http://schemas.openxmlformats.org/officeDocument/2006/math" xmlns:v="urn:schemas-microsoft-com:vml" xmlns:wp14="http://schemas.microsoft.com/office/word/2010/wordprocessingDrawing" xmlns:wp="http://schemas.openxmlformats.org/drawingml/2006/wordprocessingDrawing" xmlns:w10="urn:schemas-microsoft-com:office:word" xmlns:w="http://schemas.openxmlformats.org/wordprocessingml/2006/main" xmlns:w14="http://schemas.microsoft.com/office/word/2010/wordml" xmlns:w15="http://schemas.microsoft.com/office/word/2012/wordml" xmlns:w16cid="http://schemas.microsoft.com/office/word/2016/wordml/cid" xmlns:w16se="http://schemas.microsoft.com/office/word/2015/wordml/symex" xmlns:wpg="http://schemas.microsoft.com/office/word/2010/wordprocessingGroup" xmlns:wpi="http://schemas.microsoft.com/office/word/2010/wordprocessingInk" xmlns:wne="http://schemas.microsoft.com/office/word/2006/wordml" xmlns:wps="http://schemas.microsoft.com/office/word/2010/wordprocessingShape" mc:Ignorable="w14 w15 w16se w16cid wp14">
   <w:abstractNum w:abstractNumId="0" w15:restartNumberingAfterBreak="0">
     <w:nsid w:val="1F6B1492"/>
     <w:multiLevelType w:val="multilevel"/>
@@ -29881,7 +31189,7 @@
 </file>
 
 <file path=word/styles.xml><?xml version="1.0" encoding="utf-8"?>
-<w:styles xmlns:mc="http://schemas.openxmlformats.org/markup-compatibility/2006" xmlns:r="http://schemas.openxmlformats.org/officeDocument/2006/relationships" xmlns:w="http://schemas.openxmlformats.org/wordprocessingml/2006/main" xmlns:w14="http://schemas.microsoft.com/office/word/2010/wordml" xmlns:w15="http://schemas.microsoft.com/office/word/2012/wordml" xmlns:w16se="http://schemas.microsoft.com/office/word/2015/wordml/symex" mc:Ignorable="w14 w15 w16se">
+<w:styles xmlns:mc="http://schemas.openxmlformats.org/markup-compatibility/2006" xmlns:r="http://schemas.openxmlformats.org/officeDocument/2006/relationships" xmlns:w="http://schemas.openxmlformats.org/wordprocessingml/2006/main" xmlns:w14="http://schemas.microsoft.com/office/word/2010/wordml" xmlns:w15="http://schemas.microsoft.com/office/word/2012/wordml" xmlns:w16cid="http://schemas.microsoft.com/office/word/2016/wordml/cid" xmlns:w16se="http://schemas.microsoft.com/office/word/2015/wordml/symex" mc:Ignorable="w14 w15 w16se w16cid">
   <w:docDefaults>
     <w:rPrDefault>
       <w:rPr>
@@ -29895,7 +31203,7 @@
       </w:pPr>
     </w:pPrDefault>
   </w:docDefaults>
-  <w:latentStyles w:defLockedState="0" w:defUIPriority="99" w:defSemiHidden="0" w:defUnhideWhenUsed="0" w:defQFormat="0" w:count="372">
+  <w:latentStyles w:defLockedState="0" w:defUIPriority="99" w:defSemiHidden="0" w:defUnhideWhenUsed="0" w:defQFormat="0" w:count="377">
     <w:lsdException w:name="Normal" w:uiPriority="0" w:qFormat="1"/>
     <w:lsdException w:name="heading 1" w:uiPriority="9" w:qFormat="1"/>
     <w:lsdException w:name="heading 2" w:semiHidden="1" w:uiPriority="9" w:unhideWhenUsed="1" w:qFormat="1"/>
@@ -30001,7 +31309,6 @@
     <w:lsdException w:name="HTML Sample" w:semiHidden="1" w:unhideWhenUsed="1"/>
     <w:lsdException w:name="HTML Typewriter" w:semiHidden="1" w:unhideWhenUsed="1"/>
     <w:lsdException w:name="HTML Variable" w:semiHidden="1" w:unhideWhenUsed="1"/>
-    <w:lsdException w:name="Normal Table" w:semiHidden="1" w:unhideWhenUsed="1"/>
     <w:lsdException w:name="annotation subject" w:semiHidden="1" w:unhideWhenUsed="1"/>
     <w:lsdException w:name="No List" w:semiHidden="1" w:unhideWhenUsed="1"/>
     <w:lsdException w:name="Outline List 1" w:semiHidden="1" w:unhideWhenUsed="1"/>
@@ -30044,11 +31351,8 @@
     <w:lsdException w:name="Table Contemporary" w:semiHidden="1" w:unhideWhenUsed="1"/>
     <w:lsdException w:name="Table Elegant" w:semiHidden="1" w:unhideWhenUsed="1"/>
     <w:lsdException w:name="Table Professional" w:semiHidden="1" w:unhideWhenUsed="1"/>
-    <w:lsdException w:name="Table Subtle 1" w:semiHidden="1" w:unhideWhenUsed="1"/>
     <w:lsdException w:name="Table Subtle 2" w:semiHidden="1" w:unhideWhenUsed="1"/>
     <w:lsdException w:name="Table Web 1" w:semiHidden="1" w:unhideWhenUsed="1"/>
-    <w:lsdException w:name="Table Web 2" w:semiHidden="1" w:unhideWhenUsed="1"/>
-    <w:lsdException w:name="Table Web 3" w:semiHidden="1" w:unhideWhenUsed="1"/>
     <w:lsdException w:name="Balloon Text" w:semiHidden="1" w:unhideWhenUsed="1"/>
     <w:lsdException w:name="Table Grid" w:uiPriority="39"/>
     <w:lsdException w:name="Table Theme" w:semiHidden="1" w:unhideWhenUsed="1"/>
@@ -30268,6 +31572,11 @@
     <w:lsdException w:name="List Table 6 Colorful Accent 6" w:uiPriority="51"/>
     <w:lsdException w:name="List Table 7 Colorful Accent 6" w:uiPriority="52"/>
     <w:lsdException w:name="Mention" w:semiHidden="1" w:unhideWhenUsed="1"/>
+    <w:lsdException w:name="Smart Hyperlink" w:semiHidden="1" w:unhideWhenUsed="1"/>
+    <w:lsdException w:name="Hashtag" w:semiHidden="1" w:unhideWhenUsed="1"/>
+    <w:lsdException w:name="Unresolved Mention" w:semiHidden="1" w:unhideWhenUsed="1"/>
+    <w:lsdException w:name="Smart Link" w:semiHidden="1" w:unhideWhenUsed="1"/>
+    <w:lsdException w:name="Smart Link Error" w:semiHidden="1" w:unhideWhenUsed="1"/>
   </w:latentStyles>
   <w:style w:type="paragraph" w:default="1" w:styleId="Normal">
     <w:name w:val="Normal"/>
@@ -31350,7 +32659,7 @@
 </file>
 
 <file path=customXml/itemProps2.xml><?xml version="1.0" encoding="utf-8"?>
-<ds:datastoreItem xmlns:ds="http://schemas.openxmlformats.org/officeDocument/2006/customXml" ds:itemID="{78B8A0FD-AE7C-4CDF-B7AB-4E95569E423C}">
+<ds:datastoreItem xmlns:ds="http://schemas.openxmlformats.org/officeDocument/2006/customXml" ds:itemID="{4CE1EC91-F5E3-4A5E-9EB4-CC8313C9FE87}">
   <ds:schemaRefs>
     <ds:schemaRef ds:uri="http://schemas.openxmlformats.org/officeDocument/2006/bibliography"/>
   </ds:schemaRefs>

</xml_diff>